<commit_message>
Update ICTPRG553 - ASI - Assignment 2 Update and secure the API.docx
</commit_message>
<xml_diff>
--- a/2023/API/Assesment2/ICTPRG553 - ASI - Assignment 2 Update and secure the API.docx
+++ b/2023/API/Assesment2/ICTPRG553 - ASI - Assignment 2 Update and secure the API.docx
@@ -1,18 +1,18 @@
 
 <file path=word/document.xml><?xml version="1.0" encoding="utf-8"?>
-<w:document xmlns:wpc="http://schemas.microsoft.com/office/word/2010/wordprocessingCanvas" xmlns:cx="http://schemas.microsoft.com/office/drawing/2014/chartex" xmlns:cx1="http://schemas.microsoft.com/office/drawing/2015/9/8/chartex" xmlns:cx2="http://schemas.microsoft.com/office/drawing/2015/10/21/chartex" xmlns:cx3="http://schemas.microsoft.com/office/drawing/2016/5/9/chartex" xmlns:cx4="http://schemas.microsoft.com/office/drawing/2016/5/10/chartex" xmlns:cx5="http://schemas.microsoft.com/office/drawing/2016/5/11/chartex" xmlns:cx6="http://schemas.microsoft.com/office/drawing/2016/5/12/chartex" xmlns:cx7="http://schemas.microsoft.com/office/drawing/2016/5/13/chartex" xmlns:cx8="http://schemas.microsoft.com/office/drawing/2016/5/14/chartex" xmlns:mc="http://schemas.openxmlformats.org/markup-compatibility/2006" xmlns:aink="http://schemas.microsoft.com/office/drawing/2016/ink" xmlns:am3d="http://schemas.microsoft.com/office/drawing/2017/model3d" xmlns:o="urn:schemas-microsoft-com:office:office" xmlns:oel="http://schemas.microsoft.com/office/2019/extlst" xmlns:r="http://schemas.openxmlformats.org/officeDocument/2006/relationships" xmlns:m="http://schemas.openxmlformats.org/officeDocument/2006/math" xmlns:v="urn:schemas-microsoft-com:vml" xmlns:wp14="http://schemas.microsoft.com/office/word/2010/wordprocessingDrawing" xmlns:wp="http://schemas.openxmlformats.org/drawingml/2006/wordprocessingDrawing" xmlns:w10="urn:schemas-microsoft-com:office:word" xmlns:w="http://schemas.openxmlformats.org/wordprocessingml/2006/main" xmlns:w14="http://schemas.microsoft.com/office/word/2010/wordml" xmlns:w15="http://schemas.microsoft.com/office/word/2012/wordml" xmlns:w16cex="http://schemas.microsoft.com/office/word/2018/wordml/cex" xmlns:w16cid="http://schemas.microsoft.com/office/word/2016/wordml/cid" xmlns:w16="http://schemas.microsoft.com/office/word/2018/wordml" xmlns:w16sdtdh="http://schemas.microsoft.com/office/word/2020/wordml/sdtdatahash" xmlns:w16se="http://schemas.microsoft.com/office/word/2015/wordml/symex" xmlns:wpg="http://schemas.microsoft.com/office/word/2010/wordprocessingGroup" xmlns:wpi="http://schemas.microsoft.com/office/word/2010/wordprocessingInk" xmlns:wne="http://schemas.microsoft.com/office/word/2006/wordml" xmlns:wps="http://schemas.microsoft.com/office/word/2010/wordprocessingShape" mc:Ignorable="w14 w15 w16se w16cid w16 w16cex w16sdtdh wp14">
+<w:document xmlns:wpc="http://schemas.microsoft.com/office/word/2010/wordprocessingCanvas" xmlns:cx="http://schemas.microsoft.com/office/drawing/2014/chartex" xmlns:cx1="http://schemas.microsoft.com/office/drawing/2015/9/8/chartex" xmlns:cx2="http://schemas.microsoft.com/office/drawing/2015/10/21/chartex" xmlns:cx3="http://schemas.microsoft.com/office/drawing/2016/5/9/chartex" xmlns:cx4="http://schemas.microsoft.com/office/drawing/2016/5/10/chartex" xmlns:cx5="http://schemas.microsoft.com/office/drawing/2016/5/11/chartex" xmlns:cx6="http://schemas.microsoft.com/office/drawing/2016/5/12/chartex" xmlns:cx7="http://schemas.microsoft.com/office/drawing/2016/5/13/chartex" xmlns:cx8="http://schemas.microsoft.com/office/drawing/2016/5/14/chartex" xmlns:mc="http://schemas.openxmlformats.org/markup-compatibility/2006" xmlns:aink="http://schemas.microsoft.com/office/drawing/2016/ink" xmlns:am3d="http://schemas.microsoft.com/office/drawing/2017/model3d" xmlns:o="urn:schemas-microsoft-com:office:office" xmlns:oel="http://schemas.microsoft.com/office/2019/extlst" xmlns:r="http://schemas.openxmlformats.org/officeDocument/2006/relationships" xmlns:m="http://schemas.openxmlformats.org/officeDocument/2006/math" xmlns:v="urn:schemas-microsoft-com:vml" xmlns:wp14="http://schemas.microsoft.com/office/word/2010/wordprocessingDrawing" xmlns:wp="http://schemas.openxmlformats.org/drawingml/2006/wordprocessingDrawing" xmlns:w10="urn:schemas-microsoft-com:office:word" xmlns:w="http://schemas.openxmlformats.org/wordprocessingml/2006/main" xmlns:w14="http://schemas.microsoft.com/office/word/2010/wordml" xmlns:w15="http://schemas.microsoft.com/office/word/2012/wordml" xmlns:w16cex="http://schemas.microsoft.com/office/word/2018/wordml/cex" xmlns:w16cid="http://schemas.microsoft.com/office/word/2016/wordml/cid" xmlns:w16="http://schemas.microsoft.com/office/word/2018/wordml" xmlns:w16du="http://schemas.microsoft.com/office/word/2023/wordml/word16du" xmlns:w16sdtdh="http://schemas.microsoft.com/office/word/2020/wordml/sdtdatahash" xmlns:w16se="http://schemas.microsoft.com/office/word/2015/wordml/symex" xmlns:wpg="http://schemas.microsoft.com/office/word/2010/wordprocessingGroup" xmlns:wpi="http://schemas.microsoft.com/office/word/2010/wordprocessingInk" xmlns:wne="http://schemas.microsoft.com/office/word/2006/wordml" xmlns:wps="http://schemas.microsoft.com/office/word/2010/wordprocessingShape" mc:Ignorable="w14 w15 w16se w16cid w16 w16cex w16sdtdh wp14">
   <w:body>
     <w:tbl>
       <w:tblPr>
         <w:tblStyle w:val="TableGrid"/>
         <w:tblW w:w="5000" w:type="pct"/>
         <w:tblBorders>
-          <w:top w:val="single" w:color="808080" w:themeColor="background1" w:themeShade="80" w:sz="4" w:space="0"/>
-          <w:left w:val="none" w:color="auto" w:sz="0" w:space="0"/>
-          <w:bottom w:val="single" w:color="808080" w:themeColor="background1" w:themeShade="80" w:sz="4" w:space="0"/>
-          <w:right w:val="none" w:color="auto" w:sz="0" w:space="0"/>
-          <w:insideH w:val="single" w:color="808080" w:themeColor="background1" w:themeShade="80" w:sz="4" w:space="0"/>
-          <w:insideV w:val="single" w:color="808080" w:themeColor="background1" w:themeShade="80" w:sz="4" w:space="0"/>
+          <w:top w:val="single" w:sz="4" w:space="0" w:color="808080" w:themeColor="background1" w:themeShade="80"/>
+          <w:left w:val="none" w:sz="0" w:space="0" w:color="auto"/>
+          <w:bottom w:val="single" w:sz="4" w:space="0" w:color="808080" w:themeColor="background1" w:themeShade="80"/>
+          <w:right w:val="none" w:sz="0" w:space="0" w:color="auto"/>
+          <w:insideH w:val="single" w:sz="4" w:space="0" w:color="808080" w:themeColor="background1" w:themeShade="80"/>
+          <w:insideV w:val="single" w:sz="4" w:space="0" w:color="808080" w:themeColor="background1" w:themeShade="80"/>
         </w:tblBorders>
         <w:tblCellMar>
           <w:top w:w="28" w:type="dxa"/>
@@ -33,7 +33,6 @@
           <w:p>
             <w:pPr>
               <w:pStyle w:val="Heading2"/>
-              <w:outlineLvl w:val="1"/>
             </w:pPr>
             <w:r>
               <w:t>Assessment</w:t>
@@ -53,7 +52,6 @@
           <w:p>
             <w:pPr>
               <w:pStyle w:val="Heading2"/>
-              <w:outlineLvl w:val="1"/>
               <w:rPr>
                 <w:lang w:val="en-AU"/>
               </w:rPr>
@@ -99,12 +97,12 @@
         <w:tblStyle w:val="TableGrid"/>
         <w:tblW w:w="5000" w:type="pct"/>
         <w:tblBorders>
-          <w:top w:val="single" w:color="808080" w:themeColor="background1" w:themeShade="80" w:sz="4" w:space="0"/>
-          <w:left w:val="none" w:color="auto" w:sz="0" w:space="0"/>
-          <w:bottom w:val="single" w:color="808080" w:themeColor="background1" w:themeShade="80" w:sz="4" w:space="0"/>
-          <w:right w:val="none" w:color="auto" w:sz="0" w:space="0"/>
-          <w:insideH w:val="single" w:color="808080" w:themeColor="background1" w:themeShade="80" w:sz="4" w:space="0"/>
-          <w:insideV w:val="single" w:color="808080" w:themeColor="background1" w:themeShade="80" w:sz="4" w:space="0"/>
+          <w:top w:val="single" w:sz="4" w:space="0" w:color="808080" w:themeColor="background1" w:themeShade="80"/>
+          <w:left w:val="none" w:sz="0" w:space="0" w:color="auto"/>
+          <w:bottom w:val="single" w:sz="4" w:space="0" w:color="808080" w:themeColor="background1" w:themeShade="80"/>
+          <w:right w:val="none" w:sz="0" w:space="0" w:color="auto"/>
+          <w:insideH w:val="single" w:sz="4" w:space="0" w:color="808080" w:themeColor="background1" w:themeShade="80"/>
+          <w:insideV w:val="single" w:sz="4" w:space="0" w:color="808080" w:themeColor="background1" w:themeShade="80"/>
         </w:tblBorders>
         <w:tblCellMar>
           <w:top w:w="28" w:type="dxa"/>
@@ -251,12 +249,12 @@
         <w:tblStyle w:val="TableGrid"/>
         <w:tblW w:w="5000" w:type="pct"/>
         <w:tblBorders>
-          <w:top w:val="single" w:color="808080" w:themeColor="background1" w:themeShade="80" w:sz="4" w:space="0"/>
-          <w:left w:val="none" w:color="auto" w:sz="0" w:space="0"/>
-          <w:bottom w:val="single" w:color="808080" w:themeColor="background1" w:themeShade="80" w:sz="4" w:space="0"/>
-          <w:right w:val="none" w:color="auto" w:sz="0" w:space="0"/>
-          <w:insideH w:val="single" w:color="808080" w:themeColor="background1" w:themeShade="80" w:sz="4" w:space="0"/>
-          <w:insideV w:val="single" w:color="808080" w:themeColor="background1" w:themeShade="80" w:sz="4" w:space="0"/>
+          <w:top w:val="single" w:sz="4" w:space="0" w:color="808080" w:themeColor="background1" w:themeShade="80"/>
+          <w:left w:val="none" w:sz="0" w:space="0" w:color="auto"/>
+          <w:bottom w:val="single" w:sz="4" w:space="0" w:color="808080" w:themeColor="background1" w:themeShade="80"/>
+          <w:right w:val="none" w:sz="0" w:space="0" w:color="auto"/>
+          <w:insideH w:val="single" w:sz="4" w:space="0" w:color="808080" w:themeColor="background1" w:themeShade="80"/>
+          <w:insideV w:val="single" w:sz="4" w:space="0" w:color="808080" w:themeColor="background1" w:themeShade="80"/>
         </w:tblBorders>
         <w:tblCellMar>
           <w:top w:w="28" w:type="dxa"/>
@@ -288,7 +286,7 @@
             <w:pPr>
               <w:textAlignment w:val="baseline"/>
               <w:rPr>
-                <w:rFonts w:ascii="Segoe UI" w:hAnsi="Segoe UI" w:eastAsia="Times New Roman" w:cs="Segoe UI"/>
+                <w:rFonts w:ascii="Segoe UI" w:eastAsia="Times New Roman" w:hAnsi="Segoe UI" w:cs="Segoe UI"/>
                 <w:sz w:val="24"/>
                 <w:lang w:val="en-AU" w:eastAsia="en-AU"/>
               </w:rPr>
@@ -395,7 +393,7 @@
                 <w:rFonts w:cs="Arial"/>
                 <w:color w:val="000000"/>
                 <w:sz w:val="24"/>
-                <w:bdr w:val="none" w:color="auto" w:sz="0" w:space="0" w:frame="1"/>
+                <w:bdr w:val="none" w:sz="0" w:space="0" w:color="auto" w:frame="1"/>
               </w:rPr>
             </w:pPr>
             <w:r>
@@ -404,7 +402,7 @@
                 <w:rFonts w:cs="Arial"/>
                 <w:color w:val="000000"/>
                 <w:sz w:val="24"/>
-                <w:bdr w:val="none" w:color="auto" w:sz="0" w:space="0" w:frame="1"/>
+                <w:bdr w:val="none" w:sz="0" w:space="0" w:color="auto" w:frame="1"/>
               </w:rPr>
               <w:t>This assessment will require you to</w:t>
             </w:r>
@@ -414,7 +412,7 @@
                 <w:rFonts w:cs="Arial"/>
                 <w:color w:val="000000"/>
                 <w:sz w:val="24"/>
-                <w:bdr w:val="none" w:color="auto" w:sz="0" w:space="0" w:frame="1"/>
+                <w:bdr w:val="none" w:sz="0" w:space="0" w:color="auto" w:frame="1"/>
               </w:rPr>
               <w:t>:</w:t>
             </w:r>
@@ -431,7 +429,7 @@
                 <w:rFonts w:cs="Arial"/>
                 <w:color w:val="000000"/>
                 <w:sz w:val="24"/>
-                <w:bdr w:val="none" w:color="auto" w:sz="0" w:space="0" w:frame="1"/>
+                <w:bdr w:val="none" w:sz="0" w:space="0" w:color="auto" w:frame="1"/>
               </w:rPr>
             </w:pPr>
             <w:r>
@@ -440,7 +438,7 @@
                 <w:rFonts w:cs="Arial"/>
                 <w:color w:val="000000"/>
                 <w:sz w:val="24"/>
-                <w:bdr w:val="none" w:color="auto" w:sz="0" w:space="0" w:frame="1"/>
+                <w:bdr w:val="none" w:sz="0" w:space="0" w:color="auto" w:frame="1"/>
               </w:rPr>
               <w:t>C</w:t>
             </w:r>
@@ -450,7 +448,7 @@
                 <w:rFonts w:cs="Arial"/>
                 <w:color w:val="000000"/>
                 <w:sz w:val="24"/>
-                <w:bdr w:val="none" w:color="auto" w:sz="0" w:space="0" w:frame="1"/>
+                <w:bdr w:val="none" w:sz="0" w:space="0" w:color="auto" w:frame="1"/>
               </w:rPr>
               <w:t>omplete written questions within this document</w:t>
             </w:r>
@@ -467,7 +465,7 @@
                 <w:rFonts w:cs="Arial"/>
                 <w:color w:val="000000"/>
                 <w:sz w:val="24"/>
-                <w:bdr w:val="none" w:color="auto" w:sz="0" w:space="0" w:frame="1"/>
+                <w:bdr w:val="none" w:sz="0" w:space="0" w:color="auto" w:frame="1"/>
               </w:rPr>
             </w:pPr>
             <w:r>
@@ -496,7 +494,7 @@
                 <w:rFonts w:cs="Arial"/>
                 <w:color w:val="000000"/>
                 <w:sz w:val="24"/>
-                <w:bdr w:val="none" w:color="auto" w:sz="0" w:space="0" w:frame="1"/>
+                <w:bdr w:val="none" w:sz="0" w:space="0" w:color="auto" w:frame="1"/>
               </w:rPr>
             </w:pPr>
             <w:r>
@@ -504,7 +502,7 @@
                 <w:rFonts w:cs="Arial"/>
                 <w:color w:val="000000"/>
                 <w:sz w:val="24"/>
-                <w:bdr w:val="none" w:color="auto" w:sz="0" w:space="0" w:frame="1"/>
+                <w:bdr w:val="none" w:sz="0" w:space="0" w:color="auto" w:frame="1"/>
               </w:rPr>
               <w:t>Complete JavaScript code for API development</w:t>
             </w:r>
@@ -562,7 +560,7 @@
             <w:pPr>
               <w:textAlignment w:val="baseline"/>
               <w:rPr>
-                <w:rFonts w:ascii="Segoe UI" w:hAnsi="Segoe UI" w:eastAsia="Times New Roman" w:cs="Segoe UI"/>
+                <w:rFonts w:ascii="Segoe UI" w:eastAsia="Times New Roman" w:hAnsi="Segoe UI" w:cs="Segoe UI"/>
                 <w:i/>
                 <w:iCs/>
                 <w:sz w:val="24"/>
@@ -592,7 +590,7 @@
             <w:pPr>
               <w:textAlignment w:val="baseline"/>
               <w:rPr>
-                <w:rFonts w:ascii="Segoe UI" w:hAnsi="Segoe UI" w:eastAsia="Times New Roman" w:cs="Segoe UI"/>
+                <w:rFonts w:ascii="Segoe UI" w:eastAsia="Times New Roman" w:hAnsi="Segoe UI" w:cs="Segoe UI"/>
                 <w:i/>
                 <w:iCs/>
                 <w:sz w:val="24"/>
@@ -652,7 +650,7 @@
                 <w:sz w:val="24"/>
               </w:rPr>
             </w:pPr>
-            <w:bookmarkStart w:name="_Hlk56156131" w:id="0"/>
+            <w:bookmarkStart w:id="0" w:name="_Hlk56156131"/>
             <w:r>
               <w:rPr>
                 <w:sz w:val="24"/>
@@ -760,7 +758,7 @@
                 <w:lang w:val="en-AU"/>
               </w:rPr>
             </w:pPr>
-            <w:bookmarkStart w:name="_Hlk56156254" w:id="1"/>
+            <w:bookmarkStart w:id="1" w:name="_Hlk56156254"/>
             <w:r>
               <w:rPr>
                 <w:sz w:val="24"/>
@@ -877,7 +875,7 @@
                 <w:lang w:val="en-US"/>
               </w:rPr>
             </w:pPr>
-            <w:bookmarkStart w:name="_Hlk56156091" w:id="2"/>
+            <w:bookmarkStart w:id="2" w:name="_Hlk56156091"/>
             <w:r>
               <w:rPr>
                 <w:rFonts w:cs="Times New Roman"/>
@@ -979,6 +977,7 @@
                 <w:rFonts w:cs="Arial"/>
                 <w:sz w:val="24"/>
               </w:rPr>
+              <w:lastRenderedPageBreak/>
               <w:t>Visual Studio Code</w:t>
             </w:r>
           </w:p>
@@ -1144,6 +1143,7 @@
           </w:tcPr>
           <w:p>
             <w:r>
+              <w:lastRenderedPageBreak/>
               <w:t>Result notification and reassessment information</w:t>
             </w:r>
           </w:p>
@@ -1188,7 +1188,7 @@
               </w:rPr>
               <w:t xml:space="preserve"> </w:t>
             </w:r>
-            <w:hyperlink w:history="1" r:id="rId12">
+            <w:hyperlink r:id="rId11" w:history="1">
               <w:r>
                 <w:rPr>
                   <w:rStyle w:val="Hyperlink"/>
@@ -1242,7 +1242,7 @@
       <w:pPr>
         <w:textAlignment w:val="baseline"/>
         <w:rPr>
-          <w:rFonts w:ascii="Segoe UI" w:hAnsi="Segoe UI" w:eastAsia="Times New Roman" w:cs="Segoe UI"/>
+          <w:rFonts w:ascii="Segoe UI" w:eastAsia="Times New Roman" w:hAnsi="Segoe UI" w:cs="Segoe UI"/>
           <w:color w:val="404040"/>
           <w:sz w:val="18"/>
           <w:szCs w:val="18"/>
@@ -1260,6 +1260,7 @@
           <w:szCs w:val="32"/>
           <w:lang w:eastAsia="en-AU"/>
         </w:rPr>
+        <w:lastRenderedPageBreak/>
         <w:t>SCENARIO</w:t>
       </w:r>
       <w:r>
@@ -1277,7 +1278,7 @@
       <w:pPr>
         <w:textAlignment w:val="baseline"/>
         <w:rPr>
-          <w:rFonts w:ascii="Segoe UI" w:hAnsi="Segoe UI" w:eastAsia="Times New Roman" w:cs="Segoe UI"/>
+          <w:rFonts w:ascii="Segoe UI" w:eastAsia="Times New Roman" w:hAnsi="Segoe UI" w:cs="Segoe UI"/>
           <w:sz w:val="18"/>
           <w:szCs w:val="18"/>
           <w:lang w:val="en-AU" w:eastAsia="en-AU"/>
@@ -1296,7 +1297,7 @@
       <w:pPr>
         <w:textAlignment w:val="baseline"/>
         <w:rPr>
-          <w:rFonts w:ascii="Segoe UI" w:hAnsi="Segoe UI" w:eastAsia="Times New Roman" w:cs="Segoe UI"/>
+          <w:rFonts w:ascii="Segoe UI" w:eastAsia="Times New Roman" w:hAnsi="Segoe UI" w:cs="Segoe UI"/>
           <w:sz w:val="18"/>
           <w:szCs w:val="18"/>
           <w:lang w:val="en-AU" w:eastAsia="en-AU"/>
@@ -1323,7 +1324,7 @@
       <w:pPr>
         <w:textAlignment w:val="baseline"/>
         <w:rPr>
-          <w:rFonts w:ascii="Segoe UI" w:hAnsi="Segoe UI" w:eastAsia="Times New Roman" w:cs="Segoe UI"/>
+          <w:rFonts w:ascii="Segoe UI" w:eastAsia="Times New Roman" w:hAnsi="Segoe UI" w:cs="Segoe UI"/>
           <w:sz w:val="18"/>
           <w:szCs w:val="18"/>
           <w:lang w:val="en-AU" w:eastAsia="en-AU"/>
@@ -1350,7 +1351,7 @@
       <w:pPr>
         <w:textAlignment w:val="baseline"/>
         <w:rPr>
-          <w:rFonts w:ascii="Segoe UI" w:hAnsi="Segoe UI" w:eastAsia="Times New Roman" w:cs="Segoe UI"/>
+          <w:rFonts w:ascii="Segoe UI" w:eastAsia="Times New Roman" w:hAnsi="Segoe UI" w:cs="Segoe UI"/>
           <w:sz w:val="18"/>
           <w:szCs w:val="18"/>
           <w:lang w:val="en-AU" w:eastAsia="en-AU"/>
@@ -1377,7 +1378,7 @@
       <w:pPr>
         <w:textAlignment w:val="baseline"/>
         <w:rPr>
-          <w:rFonts w:ascii="Segoe UI" w:hAnsi="Segoe UI" w:eastAsia="Times New Roman" w:cs="Segoe UI"/>
+          <w:rFonts w:ascii="Segoe UI" w:eastAsia="Times New Roman" w:hAnsi="Segoe UI" w:cs="Segoe UI"/>
           <w:sz w:val="18"/>
           <w:szCs w:val="18"/>
           <w:lang w:val="en-AU" w:eastAsia="en-AU"/>
@@ -1396,7 +1397,7 @@
       <w:pPr>
         <w:textAlignment w:val="baseline"/>
         <w:rPr>
-          <w:rFonts w:ascii="Segoe UI" w:hAnsi="Segoe UI" w:eastAsia="Times New Roman" w:cs="Segoe UI"/>
+          <w:rFonts w:ascii="Segoe UI" w:eastAsia="Times New Roman" w:hAnsi="Segoe UI" w:cs="Segoe UI"/>
           <w:sz w:val="18"/>
           <w:szCs w:val="18"/>
           <w:lang w:val="en-AU" w:eastAsia="en-AU"/>
@@ -1533,6 +1534,7 @@
           <w:sz w:val="24"/>
           <w:u w:val="single"/>
         </w:rPr>
+        <w:lastRenderedPageBreak/>
         <w:t>Task 1: Update the API endpoints</w:t>
       </w:r>
     </w:p>
@@ -1934,7 +1936,7 @@
         </w:numPr>
         <w:spacing w:after="160" w:line="259" w:lineRule="auto"/>
         <w:rPr>
-          <w:rFonts w:asciiTheme="minorHAnsi" w:hAnsiTheme="minorHAnsi" w:eastAsiaTheme="minorEastAsia"/>
+          <w:rFonts w:asciiTheme="minorHAnsi" w:eastAsiaTheme="minorEastAsia" w:hAnsiTheme="minorHAnsi"/>
           <w:color w:val="000000" w:themeColor="text1"/>
           <w:sz w:val="24"/>
         </w:rPr>
@@ -1967,7 +1969,7 @@
         </w:numPr>
         <w:spacing w:after="160" w:line="259" w:lineRule="auto"/>
         <w:rPr>
-          <w:rFonts w:asciiTheme="minorHAnsi" w:hAnsiTheme="minorHAnsi" w:eastAsiaTheme="minorEastAsia"/>
+          <w:rFonts w:asciiTheme="minorHAnsi" w:eastAsiaTheme="minorEastAsia" w:hAnsiTheme="minorHAnsi"/>
           <w:color w:val="000000" w:themeColor="text1"/>
           <w:sz w:val="24"/>
         </w:rPr>
@@ -2039,6 +2041,7 @@
           <w:sz w:val="24"/>
           <w:u w:val="single"/>
         </w:rPr>
+        <w:lastRenderedPageBreak/>
         <w:t>Question 5:</w:t>
       </w:r>
       <w:r>
@@ -2199,7 +2202,7 @@
         </w:rPr>
         <w:t xml:space="preserve">We need to review and select an appropriate API client for our upcoming testing of the API. Refer to the </w:t>
       </w:r>
-      <w:hyperlink r:id="rId13">
+      <w:hyperlink r:id="rId12">
         <w:r>
           <w:rPr>
             <w:rStyle w:val="Hyperlink"/>
@@ -2435,6 +2438,7 @@
           <w:color w:val="000000" w:themeColor="text1"/>
           <w:sz w:val="24"/>
         </w:rPr>
+        <w:lastRenderedPageBreak/>
         <w:t>Screenshot of origin set:</w:t>
       </w:r>
     </w:p>
@@ -2573,7 +2577,7 @@
         <w:spacing w:after="160" w:line="259" w:lineRule="auto"/>
         <w:ind w:left="426" w:hanging="426"/>
         <w:rPr>
-          <w:rFonts w:asciiTheme="minorHAnsi" w:hAnsiTheme="minorHAnsi" w:eastAsiaTheme="minorEastAsia"/>
+          <w:rFonts w:asciiTheme="minorHAnsi" w:eastAsiaTheme="minorEastAsia" w:hAnsiTheme="minorHAnsi"/>
           <w:color w:val="000000" w:themeColor="text1"/>
           <w:sz w:val="24"/>
         </w:rPr>
@@ -2691,7 +2695,7 @@
         <w:spacing w:after="160" w:line="259" w:lineRule="auto"/>
         <w:ind w:left="426" w:hanging="426"/>
         <w:rPr>
-          <w:rFonts w:asciiTheme="minorHAnsi" w:hAnsiTheme="minorHAnsi" w:eastAsiaTheme="minorEastAsia"/>
+          <w:rFonts w:asciiTheme="minorHAnsi" w:eastAsiaTheme="minorEastAsia" w:hAnsiTheme="minorHAnsi"/>
           <w:color w:val="000000" w:themeColor="text1"/>
           <w:sz w:val="24"/>
         </w:rPr>
@@ -2794,7 +2798,7 @@
         <w:spacing w:after="160" w:line="259" w:lineRule="auto"/>
         <w:ind w:left="426" w:hanging="426"/>
         <w:rPr>
-          <w:rFonts w:asciiTheme="minorHAnsi" w:hAnsiTheme="minorHAnsi" w:eastAsiaTheme="minorEastAsia"/>
+          <w:rFonts w:asciiTheme="minorHAnsi" w:eastAsiaTheme="minorEastAsia" w:hAnsiTheme="minorHAnsi"/>
           <w:color w:val="000000" w:themeColor="text1"/>
           <w:sz w:val="24"/>
         </w:rPr>
@@ -2818,17 +2822,18 @@
         <w:spacing w:after="160" w:line="259" w:lineRule="auto"/>
         <w:ind w:left="426" w:hanging="426"/>
         <w:rPr>
-          <w:rFonts w:asciiTheme="minorHAnsi" w:hAnsiTheme="minorHAnsi" w:eastAsiaTheme="minorEastAsia"/>
-          <w:color w:val="000000" w:themeColor="text1"/>
-          <w:sz w:val="24"/>
-        </w:rPr>
-      </w:pPr>
-      <w:r>
-        <w:rPr>
-          <w:rFonts w:eastAsia="Arial" w:cs="Arial"/>
-          <w:color w:val="000000" w:themeColor="text1"/>
-          <w:sz w:val="24"/>
-        </w:rPr>
+          <w:rFonts w:asciiTheme="minorHAnsi" w:eastAsiaTheme="minorEastAsia" w:hAnsiTheme="minorHAnsi"/>
+          <w:color w:val="000000" w:themeColor="text1"/>
+          <w:sz w:val="24"/>
+        </w:rPr>
+      </w:pPr>
+      <w:r>
+        <w:rPr>
+          <w:rFonts w:eastAsia="Arial" w:cs="Arial"/>
+          <w:color w:val="000000" w:themeColor="text1"/>
+          <w:sz w:val="24"/>
+        </w:rPr>
+        <w:lastRenderedPageBreak/>
         <w:t>Screenshot of using endpoint /students/{id} which retrieves a single student from the system using a studentID</w:t>
       </w:r>
     </w:p>
@@ -2852,7 +2857,7 @@
         <w:spacing w:after="160" w:line="259" w:lineRule="auto"/>
         <w:ind w:left="426" w:hanging="426"/>
         <w:rPr>
-          <w:rFonts w:asciiTheme="minorHAnsi" w:hAnsiTheme="minorHAnsi" w:eastAsiaTheme="minorEastAsia"/>
+          <w:rFonts w:asciiTheme="minorHAnsi" w:eastAsiaTheme="minorEastAsia" w:hAnsiTheme="minorHAnsi"/>
           <w:color w:val="000000" w:themeColor="text1"/>
           <w:sz w:val="24"/>
         </w:rPr>
@@ -2886,7 +2891,7 @@
         <w:spacing w:after="160" w:line="259" w:lineRule="auto"/>
         <w:ind w:left="426" w:hanging="426"/>
         <w:rPr>
-          <w:rFonts w:asciiTheme="minorHAnsi" w:hAnsiTheme="minorHAnsi" w:eastAsiaTheme="minorEastAsia"/>
+          <w:rFonts w:asciiTheme="minorHAnsi" w:eastAsiaTheme="minorEastAsia" w:hAnsiTheme="minorHAnsi"/>
           <w:color w:val="000000" w:themeColor="text1"/>
           <w:sz w:val="24"/>
         </w:rPr>
@@ -2920,7 +2925,7 @@
         <w:spacing w:after="160" w:line="259" w:lineRule="auto"/>
         <w:ind w:left="426" w:hanging="426"/>
         <w:rPr>
-          <w:rFonts w:asciiTheme="minorHAnsi" w:hAnsiTheme="minorHAnsi" w:eastAsiaTheme="minorEastAsia"/>
+          <w:rFonts w:asciiTheme="minorHAnsi" w:eastAsiaTheme="minorEastAsia" w:hAnsiTheme="minorHAnsi"/>
           <w:color w:val="000000" w:themeColor="text1"/>
           <w:sz w:val="24"/>
         </w:rPr>
@@ -2954,7 +2959,7 @@
         <w:spacing w:after="160" w:line="259" w:lineRule="auto"/>
         <w:ind w:left="426" w:hanging="426"/>
         <w:rPr>
-          <w:rFonts w:asciiTheme="minorHAnsi" w:hAnsiTheme="minorHAnsi" w:eastAsiaTheme="minorEastAsia"/>
+          <w:rFonts w:asciiTheme="minorHAnsi" w:eastAsiaTheme="minorEastAsia" w:hAnsiTheme="minorHAnsi"/>
           <w:color w:val="000000" w:themeColor="text1"/>
           <w:sz w:val="24"/>
         </w:rPr>
@@ -2988,7 +2993,7 @@
         <w:spacing w:after="160" w:line="259" w:lineRule="auto"/>
         <w:ind w:left="426" w:hanging="426"/>
         <w:rPr>
-          <w:rFonts w:asciiTheme="minorHAnsi" w:hAnsiTheme="minorHAnsi" w:eastAsiaTheme="minorEastAsia"/>
+          <w:rFonts w:asciiTheme="minorHAnsi" w:eastAsiaTheme="minorEastAsia" w:hAnsiTheme="minorHAnsi"/>
           <w:color w:val="000000" w:themeColor="text1"/>
           <w:sz w:val="24"/>
         </w:rPr>
@@ -3011,7 +3016,7 @@
         </w:numPr>
         <w:spacing w:after="160" w:line="259" w:lineRule="auto"/>
         <w:rPr>
-          <w:rFonts w:asciiTheme="minorHAnsi" w:hAnsiTheme="minorHAnsi" w:eastAsiaTheme="minorEastAsia"/>
+          <w:rFonts w:asciiTheme="minorHAnsi" w:eastAsiaTheme="minorEastAsia" w:hAnsiTheme="minorHAnsi"/>
           <w:color w:val="000000" w:themeColor="text1"/>
           <w:sz w:val="24"/>
         </w:rPr>
@@ -3034,7 +3039,7 @@
         </w:numPr>
         <w:spacing w:after="160" w:line="259" w:lineRule="auto"/>
         <w:rPr>
-          <w:rFonts w:asciiTheme="minorHAnsi" w:hAnsiTheme="minorHAnsi" w:eastAsiaTheme="minorEastAsia"/>
+          <w:rFonts w:asciiTheme="minorHAnsi" w:eastAsiaTheme="minorEastAsia" w:hAnsiTheme="minorHAnsi"/>
           <w:color w:val="000000" w:themeColor="text1"/>
           <w:sz w:val="24"/>
         </w:rPr>
@@ -3057,7 +3062,7 @@
         </w:numPr>
         <w:spacing w:after="160" w:line="259" w:lineRule="auto"/>
         <w:rPr>
-          <w:rFonts w:asciiTheme="minorHAnsi" w:hAnsiTheme="minorHAnsi" w:eastAsiaTheme="minorEastAsia"/>
+          <w:rFonts w:asciiTheme="minorHAnsi" w:eastAsiaTheme="minorEastAsia" w:hAnsiTheme="minorHAnsi"/>
           <w:color w:val="000000" w:themeColor="text1"/>
           <w:sz w:val="24"/>
         </w:rPr>
@@ -3080,7 +3085,7 @@
         </w:numPr>
         <w:spacing w:after="160" w:line="259" w:lineRule="auto"/>
         <w:rPr>
-          <w:rFonts w:asciiTheme="minorHAnsi" w:hAnsiTheme="minorHAnsi" w:eastAsiaTheme="minorEastAsia"/>
+          <w:rFonts w:asciiTheme="minorHAnsi" w:eastAsiaTheme="minorEastAsia" w:hAnsiTheme="minorHAnsi"/>
           <w:color w:val="000000" w:themeColor="text1"/>
           <w:sz w:val="24"/>
         </w:rPr>
@@ -3103,7 +3108,7 @@
         </w:numPr>
         <w:spacing w:after="160" w:line="259" w:lineRule="auto"/>
         <w:rPr>
-          <w:rFonts w:asciiTheme="minorHAnsi" w:hAnsiTheme="minorHAnsi" w:eastAsiaTheme="minorEastAsia"/>
+          <w:rFonts w:asciiTheme="minorHAnsi" w:eastAsiaTheme="minorEastAsia" w:hAnsiTheme="minorHAnsi"/>
           <w:color w:val="000000" w:themeColor="text1"/>
           <w:sz w:val="24"/>
         </w:rPr>
@@ -3126,7 +3131,7 @@
         </w:numPr>
         <w:spacing w:after="160" w:line="259" w:lineRule="auto"/>
         <w:rPr>
-          <w:rFonts w:asciiTheme="minorHAnsi" w:hAnsiTheme="minorHAnsi" w:eastAsiaTheme="minorEastAsia"/>
+          <w:rFonts w:asciiTheme="minorHAnsi" w:eastAsiaTheme="minorEastAsia" w:hAnsiTheme="minorHAnsi"/>
           <w:color w:val="000000" w:themeColor="text1"/>
           <w:sz w:val="24"/>
         </w:rPr>
@@ -3149,7 +3154,7 @@
         </w:numPr>
         <w:spacing w:after="160" w:line="259" w:lineRule="auto"/>
         <w:rPr>
-          <w:rFonts w:asciiTheme="minorHAnsi" w:hAnsiTheme="minorHAnsi" w:eastAsiaTheme="minorEastAsia"/>
+          <w:rFonts w:asciiTheme="minorHAnsi" w:eastAsiaTheme="minorEastAsia" w:hAnsiTheme="minorHAnsi"/>
           <w:color w:val="000000" w:themeColor="text1"/>
           <w:sz w:val="24"/>
         </w:rPr>
@@ -3280,7 +3285,7 @@
         <w:spacing w:after="160" w:line="259" w:lineRule="auto"/>
         <w:ind w:left="426" w:hanging="426"/>
         <w:rPr>
-          <w:rFonts w:asciiTheme="minorHAnsi" w:hAnsiTheme="minorHAnsi" w:eastAsiaTheme="minorEastAsia"/>
+          <w:rFonts w:asciiTheme="minorHAnsi" w:eastAsiaTheme="minorEastAsia" w:hAnsiTheme="minorHAnsi"/>
           <w:color w:val="000000" w:themeColor="text1"/>
           <w:sz w:val="24"/>
         </w:rPr>
@@ -3304,17 +3309,18 @@
         <w:spacing w:after="160" w:line="259" w:lineRule="auto"/>
         <w:ind w:left="426" w:hanging="426"/>
         <w:rPr>
-          <w:rFonts w:asciiTheme="minorHAnsi" w:hAnsiTheme="minorHAnsi" w:eastAsiaTheme="minorEastAsia"/>
-          <w:color w:val="000000" w:themeColor="text1"/>
-          <w:sz w:val="24"/>
-        </w:rPr>
-      </w:pPr>
-      <w:r>
-        <w:rPr>
-          <w:rFonts w:eastAsia="Arial" w:cs="Arial"/>
-          <w:color w:val="000000" w:themeColor="text1"/>
-          <w:sz w:val="24"/>
-        </w:rPr>
+          <w:rFonts w:asciiTheme="minorHAnsi" w:eastAsiaTheme="minorEastAsia" w:hAnsiTheme="minorHAnsi"/>
+          <w:color w:val="000000" w:themeColor="text1"/>
+          <w:sz w:val="24"/>
+        </w:rPr>
+      </w:pPr>
+      <w:r>
+        <w:rPr>
+          <w:rFonts w:eastAsia="Arial" w:cs="Arial"/>
+          <w:color w:val="000000" w:themeColor="text1"/>
+          <w:sz w:val="24"/>
+        </w:rPr>
+        <w:lastRenderedPageBreak/>
         <w:t>Provide an explanation as to if this is an appropriate method of authentication for your API and if it is compatible with your project (30 words)</w:t>
       </w:r>
     </w:p>
@@ -3410,6 +3416,16 @@
         <w:spacing w:after="160" w:line="259" w:lineRule="auto"/>
         <w:rPr>
           <w:rFonts w:eastAsia="Arial" w:cs="Arial"/>
+          <w:color w:val="000000" w:themeColor="text1"/>
+          <w:sz w:val="24"/>
+        </w:rPr>
+      </w:pPr>
+    </w:p>
+    <w:p>
+      <w:pPr>
+        <w:spacing w:after="160" w:line="259" w:lineRule="auto"/>
+        <w:rPr>
+          <w:rFonts w:eastAsia="Arial" w:cs="Arial"/>
           <w:color w:val="FF0000"/>
           <w:sz w:val="24"/>
         </w:rPr>
@@ -3526,6 +3542,46 @@
           <w:sz w:val="24"/>
         </w:rPr>
       </w:pPr>
+      <w:r>
+        <w:rPr>
+          <w:noProof/>
+        </w:rPr>
+        <w:drawing>
+          <wp:inline distT="0" distB="0" distL="0" distR="0" wp14:anchorId="5A60D9AF" wp14:editId="18F1285C">
+            <wp:extent cx="5731510" cy="1209040"/>
+            <wp:effectExtent l="0" t="0" r="2540" b="0"/>
+            <wp:docPr id="818423897" name="Picture 1" descr="A screen shot of a computer&#10;&#10;Description automatically generated with medium confidence"/>
+            <wp:cNvGraphicFramePr>
+              <a:graphicFrameLocks xmlns:a="http://schemas.openxmlformats.org/drawingml/2006/main" noChangeAspect="1"/>
+            </wp:cNvGraphicFramePr>
+            <a:graphic xmlns:a="http://schemas.openxmlformats.org/drawingml/2006/main">
+              <a:graphicData uri="http://schemas.openxmlformats.org/drawingml/2006/picture">
+                <pic:pic xmlns:pic="http://schemas.openxmlformats.org/drawingml/2006/picture">
+                  <pic:nvPicPr>
+                    <pic:cNvPr id="818423897" name="Picture 1" descr="A screen shot of a computer&#10;&#10;Description automatically generated with medium confidence"/>
+                    <pic:cNvPicPr/>
+                  </pic:nvPicPr>
+                  <pic:blipFill>
+                    <a:blip r:embed="rId13"/>
+                    <a:stretch>
+                      <a:fillRect/>
+                    </a:stretch>
+                  </pic:blipFill>
+                  <pic:spPr>
+                    <a:xfrm>
+                      <a:off x="0" y="0"/>
+                      <a:ext cx="5731510" cy="1209040"/>
+                    </a:xfrm>
+                    <a:prstGeom prst="rect">
+                      <a:avLst/>
+                    </a:prstGeom>
+                  </pic:spPr>
+                </pic:pic>
+              </a:graphicData>
+            </a:graphic>
+          </wp:inline>
+        </w:drawing>
+      </w:r>
     </w:p>
     <w:p>
       <w:pPr>
@@ -3582,6 +3638,62 @@
           <w:sz w:val="24"/>
         </w:rPr>
       </w:pPr>
+      <w:r>
+        <w:rPr>
+          <w:rFonts w:eastAsia="Arial" w:cs="Arial"/>
+          <w:noProof/>
+          <w:color w:val="FF0000"/>
+          <w:sz w:val="24"/>
+        </w:rPr>
+        <w:drawing>
+          <wp:inline distT="0" distB="0" distL="0" distR="0" wp14:anchorId="55675963" wp14:editId="77FB7705">
+            <wp:extent cx="5722620" cy="259080"/>
+            <wp:effectExtent l="0" t="0" r="0" b="7620"/>
+            <wp:docPr id="45565613" name="Picture 1"/>
+            <wp:cNvGraphicFramePr>
+              <a:graphicFrameLocks xmlns:a="http://schemas.openxmlformats.org/drawingml/2006/main" noChangeAspect="1"/>
+            </wp:cNvGraphicFramePr>
+            <a:graphic xmlns:a="http://schemas.openxmlformats.org/drawingml/2006/main">
+              <a:graphicData uri="http://schemas.openxmlformats.org/drawingml/2006/picture">
+                <pic:pic xmlns:pic="http://schemas.openxmlformats.org/drawingml/2006/picture">
+                  <pic:nvPicPr>
+                    <pic:cNvPr id="0" name="Picture 2"/>
+                    <pic:cNvPicPr>
+                      <a:picLocks noChangeAspect="1" noChangeArrowheads="1"/>
+                    </pic:cNvPicPr>
+                  </pic:nvPicPr>
+                  <pic:blipFill>
+                    <a:blip r:embed="rId14">
+                      <a:extLst>
+                        <a:ext uri="{28A0092B-C50C-407E-A947-70E740481C1C}">
+                          <a14:useLocalDpi xmlns:a14="http://schemas.microsoft.com/office/drawing/2010/main" val="0"/>
+                        </a:ext>
+                      </a:extLst>
+                    </a:blip>
+                    <a:srcRect/>
+                    <a:stretch>
+                      <a:fillRect/>
+                    </a:stretch>
+                  </pic:blipFill>
+                  <pic:spPr bwMode="auto">
+                    <a:xfrm>
+                      <a:off x="0" y="0"/>
+                      <a:ext cx="5722620" cy="259080"/>
+                    </a:xfrm>
+                    <a:prstGeom prst="rect">
+                      <a:avLst/>
+                    </a:prstGeom>
+                    <a:noFill/>
+                    <a:ln>
+                      <a:noFill/>
+                    </a:ln>
+                  </pic:spPr>
+                </pic:pic>
+              </a:graphicData>
+            </a:graphic>
+          </wp:inline>
+        </w:drawing>
+      </w:r>
     </w:p>
     <w:p>
       <w:pPr>
@@ -3655,6 +3767,7 @@
           <w:color w:val="000000" w:themeColor="text1"/>
           <w:sz w:val="24"/>
         </w:rPr>
+        <w:lastRenderedPageBreak/>
         <w:t>Using Postman, screenshot a successful test of logging into your API:</w:t>
       </w:r>
     </w:p>
@@ -3706,15 +3819,13 @@
           <w:rFonts w:eastAsia="Arial" w:cs="Arial"/>
           <w:color w:val="000000" w:themeColor="text1"/>
           <w:sz w:val="24"/>
-          <w:szCs w:val="24"/>
-        </w:rPr>
-      </w:pPr>
-      <w:r>
-        <w:rPr>
-          <w:rFonts w:eastAsia="Arial" w:cs="Arial"/>
-          <w:color w:val="000000" w:themeColor="text1" w:themeTint="FF" w:themeShade="FF"/>
-          <w:sz w:val="24"/>
-          <w:szCs w:val="24"/>
+        </w:rPr>
+      </w:pPr>
+      <w:r>
+        <w:rPr>
+          <w:rFonts w:eastAsia="Arial" w:cs="Arial"/>
+          <w:color w:val="000000" w:themeColor="text1"/>
+          <w:sz w:val="24"/>
           <w:lang w:val="en-AU"/>
         </w:rPr>
         <w:t>You are required to upload 2 files to Learn for your submission for assessment 2:</w:t>
@@ -3739,7 +3850,7 @@
         </w:numPr>
         <w:spacing w:after="160" w:line="276" w:lineRule="auto"/>
         <w:rPr>
-          <w:rFonts w:asciiTheme="minorHAnsi" w:hAnsiTheme="minorHAnsi" w:eastAsiaTheme="minorEastAsia"/>
+          <w:rFonts w:asciiTheme="minorHAnsi" w:eastAsiaTheme="minorEastAsia" w:hAnsiTheme="minorHAnsi"/>
           <w:color w:val="000000" w:themeColor="text1"/>
           <w:sz w:val="24"/>
         </w:rPr>
@@ -3811,7 +3922,7 @@
         </w:numPr>
         <w:spacing w:after="160" w:line="276" w:lineRule="auto"/>
         <w:rPr>
-          <w:rFonts w:asciiTheme="minorHAnsi" w:hAnsiTheme="minorHAnsi" w:eastAsiaTheme="minorEastAsia"/>
+          <w:rFonts w:asciiTheme="minorHAnsi" w:eastAsiaTheme="minorEastAsia" w:hAnsiTheme="minorHAnsi"/>
           <w:color w:val="000000" w:themeColor="text1"/>
           <w:sz w:val="24"/>
         </w:rPr>
@@ -3873,10 +3984,10 @@
       </w:pPr>
     </w:p>
     <w:sectPr>
-      <w:footerReference w:type="default" r:id="rId14"/>
-      <w:headerReference w:type="first" r:id="rId15"/>
-      <w:footerReference w:type="first" r:id="rId16"/>
-      <w:pgSz w:w="11906" w:h="16838" w:orient="portrait"/>
+      <w:footerReference w:type="default" r:id="rId15"/>
+      <w:headerReference w:type="first" r:id="rId16"/>
+      <w:footerReference w:type="first" r:id="rId17"/>
+      <w:pgSz w:w="11906" w:h="16838"/>
       <w:pgMar w:top="1276" w:right="1440" w:bottom="1440" w:left="1440" w:header="708" w:footer="708" w:gutter="0"/>
       <w:cols w:space="708"/>
       <w:titlePg/>
@@ -3887,7 +3998,7 @@
 </file>
 
 <file path=word/endnotes.xml><?xml version="1.0" encoding="utf-8"?>
-<w:endnotes xmlns:wpc="http://schemas.microsoft.com/office/word/2010/wordprocessingCanvas" xmlns:cx="http://schemas.microsoft.com/office/drawing/2014/chartex" xmlns:cx1="http://schemas.microsoft.com/office/drawing/2015/9/8/chartex" xmlns:cx2="http://schemas.microsoft.com/office/drawing/2015/10/21/chartex" xmlns:cx3="http://schemas.microsoft.com/office/drawing/2016/5/9/chartex" xmlns:cx4="http://schemas.microsoft.com/office/drawing/2016/5/10/chartex" xmlns:cx5="http://schemas.microsoft.com/office/drawing/2016/5/11/chartex" xmlns:cx6="http://schemas.microsoft.com/office/drawing/2016/5/12/chartex" xmlns:cx7="http://schemas.microsoft.com/office/drawing/2016/5/13/chartex" xmlns:cx8="http://schemas.microsoft.com/office/drawing/2016/5/14/chartex" xmlns:mc="http://schemas.openxmlformats.org/markup-compatibility/2006" xmlns:aink="http://schemas.microsoft.com/office/drawing/2016/ink" xmlns:am3d="http://schemas.microsoft.com/office/drawing/2017/model3d" xmlns:o="urn:schemas-microsoft-com:office:office" xmlns:oel="http://schemas.microsoft.com/office/2019/extlst" xmlns:r="http://schemas.openxmlformats.org/officeDocument/2006/relationships" xmlns:m="http://schemas.openxmlformats.org/officeDocument/2006/math" xmlns:v="urn:schemas-microsoft-com:vml" xmlns:wp14="http://schemas.microsoft.com/office/word/2010/wordprocessingDrawing" xmlns:wp="http://schemas.openxmlformats.org/drawingml/2006/wordprocessingDrawing" xmlns:w10="urn:schemas-microsoft-com:office:word" xmlns:w="http://schemas.openxmlformats.org/wordprocessingml/2006/main" xmlns:w14="http://schemas.microsoft.com/office/word/2010/wordml" xmlns:w15="http://schemas.microsoft.com/office/word/2012/wordml" xmlns:w16cex="http://schemas.microsoft.com/office/word/2018/wordml/cex" xmlns:w16cid="http://schemas.microsoft.com/office/word/2016/wordml/cid" xmlns:w16="http://schemas.microsoft.com/office/word/2018/wordml" xmlns:w16sdtdh="http://schemas.microsoft.com/office/word/2020/wordml/sdtdatahash" xmlns:w16se="http://schemas.microsoft.com/office/word/2015/wordml/symex" xmlns:wpg="http://schemas.microsoft.com/office/word/2010/wordprocessingGroup" xmlns:wpi="http://schemas.microsoft.com/office/word/2010/wordprocessingInk" xmlns:wne="http://schemas.microsoft.com/office/word/2006/wordml" xmlns:wps="http://schemas.microsoft.com/office/word/2010/wordprocessingShape" mc:Ignorable="w14 w15 w16se w16cid w16 w16cex w16sdtdh wp14">
+<w:endnotes xmlns:wpc="http://schemas.microsoft.com/office/word/2010/wordprocessingCanvas" xmlns:cx="http://schemas.microsoft.com/office/drawing/2014/chartex" xmlns:cx1="http://schemas.microsoft.com/office/drawing/2015/9/8/chartex" xmlns:cx2="http://schemas.microsoft.com/office/drawing/2015/10/21/chartex" xmlns:cx3="http://schemas.microsoft.com/office/drawing/2016/5/9/chartex" xmlns:cx4="http://schemas.microsoft.com/office/drawing/2016/5/10/chartex" xmlns:cx5="http://schemas.microsoft.com/office/drawing/2016/5/11/chartex" xmlns:cx6="http://schemas.microsoft.com/office/drawing/2016/5/12/chartex" xmlns:cx7="http://schemas.microsoft.com/office/drawing/2016/5/13/chartex" xmlns:cx8="http://schemas.microsoft.com/office/drawing/2016/5/14/chartex" xmlns:mc="http://schemas.openxmlformats.org/markup-compatibility/2006" xmlns:aink="http://schemas.microsoft.com/office/drawing/2016/ink" xmlns:am3d="http://schemas.microsoft.com/office/drawing/2017/model3d" xmlns:o="urn:schemas-microsoft-com:office:office" xmlns:oel="http://schemas.microsoft.com/office/2019/extlst" xmlns:r="http://schemas.openxmlformats.org/officeDocument/2006/relationships" xmlns:m="http://schemas.openxmlformats.org/officeDocument/2006/math" xmlns:v="urn:schemas-microsoft-com:vml" xmlns:wp14="http://schemas.microsoft.com/office/word/2010/wordprocessingDrawing" xmlns:wp="http://schemas.openxmlformats.org/drawingml/2006/wordprocessingDrawing" xmlns:w10="urn:schemas-microsoft-com:office:word" xmlns:w="http://schemas.openxmlformats.org/wordprocessingml/2006/main" xmlns:w14="http://schemas.microsoft.com/office/word/2010/wordml" xmlns:w15="http://schemas.microsoft.com/office/word/2012/wordml" xmlns:w16cex="http://schemas.microsoft.com/office/word/2018/wordml/cex" xmlns:w16cid="http://schemas.microsoft.com/office/word/2016/wordml/cid" xmlns:w16="http://schemas.microsoft.com/office/word/2018/wordml" xmlns:w16du="http://schemas.microsoft.com/office/word/2023/wordml/word16du" xmlns:w16sdtdh="http://schemas.microsoft.com/office/word/2020/wordml/sdtdatahash" xmlns:w16se="http://schemas.microsoft.com/office/word/2015/wordml/symex" xmlns:wpg="http://schemas.microsoft.com/office/word/2010/wordprocessingGroup" xmlns:wpi="http://schemas.microsoft.com/office/word/2010/wordprocessingInk" xmlns:wne="http://schemas.microsoft.com/office/word/2006/wordml" xmlns:wps="http://schemas.microsoft.com/office/word/2010/wordprocessingShape" mc:Ignorable="w14 w15 w16se w16cid w16 w16cex w16sdtdh wp14">
   <w:endnote w:type="separator" w:id="-1">
     <w:p>
       <w:r>
@@ -3909,7 +4020,7 @@
 </file>
 
 <file path=word/footer1.xml><?xml version="1.0" encoding="utf-8"?>
-<w:ftr xmlns:wpc="http://schemas.microsoft.com/office/word/2010/wordprocessingCanvas" xmlns:cx="http://schemas.microsoft.com/office/drawing/2014/chartex" xmlns:cx1="http://schemas.microsoft.com/office/drawing/2015/9/8/chartex" xmlns:cx2="http://schemas.microsoft.com/office/drawing/2015/10/21/chartex" xmlns:cx3="http://schemas.microsoft.com/office/drawing/2016/5/9/chartex" xmlns:cx4="http://schemas.microsoft.com/office/drawing/2016/5/10/chartex" xmlns:cx5="http://schemas.microsoft.com/office/drawing/2016/5/11/chartex" xmlns:cx6="http://schemas.microsoft.com/office/drawing/2016/5/12/chartex" xmlns:cx7="http://schemas.microsoft.com/office/drawing/2016/5/13/chartex" xmlns:cx8="http://schemas.microsoft.com/office/drawing/2016/5/14/chartex" xmlns:mc="http://schemas.openxmlformats.org/markup-compatibility/2006" xmlns:aink="http://schemas.microsoft.com/office/drawing/2016/ink" xmlns:am3d="http://schemas.microsoft.com/office/drawing/2017/model3d" xmlns:o="urn:schemas-microsoft-com:office:office" xmlns:oel="http://schemas.microsoft.com/office/2019/extlst" xmlns:r="http://schemas.openxmlformats.org/officeDocument/2006/relationships" xmlns:m="http://schemas.openxmlformats.org/officeDocument/2006/math" xmlns:v="urn:schemas-microsoft-com:vml" xmlns:wp14="http://schemas.microsoft.com/office/word/2010/wordprocessingDrawing" xmlns:wp="http://schemas.openxmlformats.org/drawingml/2006/wordprocessingDrawing" xmlns:w10="urn:schemas-microsoft-com:office:word" xmlns:w="http://schemas.openxmlformats.org/wordprocessingml/2006/main" xmlns:w14="http://schemas.microsoft.com/office/word/2010/wordml" xmlns:w15="http://schemas.microsoft.com/office/word/2012/wordml" xmlns:w16cex="http://schemas.microsoft.com/office/word/2018/wordml/cex" xmlns:w16cid="http://schemas.microsoft.com/office/word/2016/wordml/cid" xmlns:w16="http://schemas.microsoft.com/office/word/2018/wordml" xmlns:w16sdtdh="http://schemas.microsoft.com/office/word/2020/wordml/sdtdatahash" xmlns:w16se="http://schemas.microsoft.com/office/word/2015/wordml/symex" xmlns:wpg="http://schemas.microsoft.com/office/word/2010/wordprocessingGroup" xmlns:wpi="http://schemas.microsoft.com/office/word/2010/wordprocessingInk" xmlns:wne="http://schemas.microsoft.com/office/word/2006/wordml" xmlns:wps="http://schemas.microsoft.com/office/word/2010/wordprocessingShape" mc:Ignorable="w14 w15 w16se w16cid w16 w16cex w16sdtdh wp14">
+<w:ftr xmlns:wpc="http://schemas.microsoft.com/office/word/2010/wordprocessingCanvas" xmlns:cx="http://schemas.microsoft.com/office/drawing/2014/chartex" xmlns:cx1="http://schemas.microsoft.com/office/drawing/2015/9/8/chartex" xmlns:cx2="http://schemas.microsoft.com/office/drawing/2015/10/21/chartex" xmlns:cx3="http://schemas.microsoft.com/office/drawing/2016/5/9/chartex" xmlns:cx4="http://schemas.microsoft.com/office/drawing/2016/5/10/chartex" xmlns:cx5="http://schemas.microsoft.com/office/drawing/2016/5/11/chartex" xmlns:cx6="http://schemas.microsoft.com/office/drawing/2016/5/12/chartex" xmlns:cx7="http://schemas.microsoft.com/office/drawing/2016/5/13/chartex" xmlns:cx8="http://schemas.microsoft.com/office/drawing/2016/5/14/chartex" xmlns:mc="http://schemas.openxmlformats.org/markup-compatibility/2006" xmlns:aink="http://schemas.microsoft.com/office/drawing/2016/ink" xmlns:am3d="http://schemas.microsoft.com/office/drawing/2017/model3d" xmlns:o="urn:schemas-microsoft-com:office:office" xmlns:oel="http://schemas.microsoft.com/office/2019/extlst" xmlns:r="http://schemas.openxmlformats.org/officeDocument/2006/relationships" xmlns:m="http://schemas.openxmlformats.org/officeDocument/2006/math" xmlns:v="urn:schemas-microsoft-com:vml" xmlns:wp14="http://schemas.microsoft.com/office/word/2010/wordprocessingDrawing" xmlns:wp="http://schemas.openxmlformats.org/drawingml/2006/wordprocessingDrawing" xmlns:w10="urn:schemas-microsoft-com:office:word" xmlns:w="http://schemas.openxmlformats.org/wordprocessingml/2006/main" xmlns:w14="http://schemas.microsoft.com/office/word/2010/wordml" xmlns:w15="http://schemas.microsoft.com/office/word/2012/wordml" xmlns:w16cex="http://schemas.microsoft.com/office/word/2018/wordml/cex" xmlns:w16cid="http://schemas.microsoft.com/office/word/2016/wordml/cid" xmlns:w16="http://schemas.microsoft.com/office/word/2018/wordml" xmlns:w16du="http://schemas.microsoft.com/office/word/2023/wordml/word16du" xmlns:w16sdtdh="http://schemas.microsoft.com/office/word/2020/wordml/sdtdatahash" xmlns:w16se="http://schemas.microsoft.com/office/word/2015/wordml/symex" xmlns:wpg="http://schemas.microsoft.com/office/word/2010/wordprocessingGroup" xmlns:wpi="http://schemas.microsoft.com/office/word/2010/wordprocessingInk" xmlns:wne="http://schemas.microsoft.com/office/word/2006/wordml" xmlns:wps="http://schemas.microsoft.com/office/word/2010/wordprocessingShape" mc:Ignorable="w14 w15 w16se w16cid w16 w16cex w16sdtdh wp14">
   <w:p>
     <w:pPr>
       <w:pStyle w:val="Footer"/>
@@ -3921,28 +4032,16 @@
     <w:r>
       <w:t xml:space="preserve">Document name: </w:t>
     </w:r>
-    <w:r>
-      <w:fldChar w:fldCharType="begin"/>
-    </w:r>
-    <w:r>
-      <w:instrText>FILENAME \* MERGEFORMAT</w:instrText>
-    </w:r>
-    <w:r>
-      <w:fldChar w:fldCharType="separate"/>
-    </w:r>
-    <w:r>
-      <w:rPr>
-        <w:noProof/>
-      </w:rPr>
-      <w:t>ICTPRG553 - ASI - Assignment 2 Update and secure the API.docx</w:t>
-    </w:r>
-    <w:r>
-      <w:fldChar w:fldCharType="end"/>
-    </w:r>
+    <w:fldSimple w:instr="FILENAME \* MERGEFORMAT">
+      <w:r>
+        <w:rPr>
+          <w:noProof/>
+        </w:rPr>
+        <w:t>ICTPRG553 - ASI - Assignment 2 Update and secure the API.docx</w:t>
+      </w:r>
+    </w:fldSimple>
     <w:r>
       <w:tab/>
-    </w:r>
-    <w:r>
       <w:t xml:space="preserve">page </w:t>
     </w:r>
     <w:r>
@@ -4017,6 +4116,7 @@
         <w:alias w:val="Release Date"/>
         <w:tag w:val="Release_x0020_Date"/>
         <w:id w:val="461388496"/>
+        <w:showingPlcHdr/>
         <w:dataBinding w:prefixMappings="xmlns:ns0='http://schemas.microsoft.com/office/2006/metadata/properties' xmlns:ns1='http://www.w3.org/2001/XMLSchema-instance' xmlns:ns2='http://schemas.microsoft.com/office/infopath/2007/PartnerControls' xmlns:ns3='3b32f6f0-ddcd-4e66-a0c8-12c7c6b50ecf' xmlns:ns4='1c07d8c7-c900-4f17-8efa-882eb357c716' xmlns:ns5='b6bdf438-5d47-484a-a861-ca21256032dd' " w:xpath="/ns0:properties[1]/documentManagement[1]/ns4:Release_x0020_Date[1]" w:storeItemID="{3161C4C3-DC6E-4E5E-9EC7-6A5AD233A365}"/>
         <w:date w:fullDate="2022-02-13T05:30:00Z">
           <w:dateFormat w:val="d/MM/yyyy"/>
@@ -4030,9 +4130,8 @@
           <w:rPr>
             <w:rFonts w:cstheme="minorHAnsi"/>
             <w:szCs w:val="16"/>
-            <w:lang w:val="en-AU"/>
           </w:rPr>
-          <w:t>13/02/2022</w:t>
+          <w:t xml:space="preserve">     </w:t>
         </w:r>
       </w:sdtContent>
     </w:sdt>
@@ -4168,7 +4267,7 @@
 </file>
 
 <file path=word/footer2.xml><?xml version="1.0" encoding="utf-8"?>
-<w:ftr xmlns:wpc="http://schemas.microsoft.com/office/word/2010/wordprocessingCanvas" xmlns:cx="http://schemas.microsoft.com/office/drawing/2014/chartex" xmlns:cx1="http://schemas.microsoft.com/office/drawing/2015/9/8/chartex" xmlns:cx2="http://schemas.microsoft.com/office/drawing/2015/10/21/chartex" xmlns:cx3="http://schemas.microsoft.com/office/drawing/2016/5/9/chartex" xmlns:cx4="http://schemas.microsoft.com/office/drawing/2016/5/10/chartex" xmlns:cx5="http://schemas.microsoft.com/office/drawing/2016/5/11/chartex" xmlns:cx6="http://schemas.microsoft.com/office/drawing/2016/5/12/chartex" xmlns:cx7="http://schemas.microsoft.com/office/drawing/2016/5/13/chartex" xmlns:cx8="http://schemas.microsoft.com/office/drawing/2016/5/14/chartex" xmlns:mc="http://schemas.openxmlformats.org/markup-compatibility/2006" xmlns:aink="http://schemas.microsoft.com/office/drawing/2016/ink" xmlns:am3d="http://schemas.microsoft.com/office/drawing/2017/model3d" xmlns:o="urn:schemas-microsoft-com:office:office" xmlns:oel="http://schemas.microsoft.com/office/2019/extlst" xmlns:r="http://schemas.openxmlformats.org/officeDocument/2006/relationships" xmlns:m="http://schemas.openxmlformats.org/officeDocument/2006/math" xmlns:v="urn:schemas-microsoft-com:vml" xmlns:wp14="http://schemas.microsoft.com/office/word/2010/wordprocessingDrawing" xmlns:wp="http://schemas.openxmlformats.org/drawingml/2006/wordprocessingDrawing" xmlns:w10="urn:schemas-microsoft-com:office:word" xmlns:w="http://schemas.openxmlformats.org/wordprocessingml/2006/main" xmlns:w14="http://schemas.microsoft.com/office/word/2010/wordml" xmlns:w15="http://schemas.microsoft.com/office/word/2012/wordml" xmlns:w16cex="http://schemas.microsoft.com/office/word/2018/wordml/cex" xmlns:w16cid="http://schemas.microsoft.com/office/word/2016/wordml/cid" xmlns:w16="http://schemas.microsoft.com/office/word/2018/wordml" xmlns:w16sdtdh="http://schemas.microsoft.com/office/word/2020/wordml/sdtdatahash" xmlns:w16se="http://schemas.microsoft.com/office/word/2015/wordml/symex" xmlns:wpg="http://schemas.microsoft.com/office/word/2010/wordprocessingGroup" xmlns:wpi="http://schemas.microsoft.com/office/word/2010/wordprocessingInk" xmlns:wne="http://schemas.microsoft.com/office/word/2006/wordml" xmlns:wps="http://schemas.microsoft.com/office/word/2010/wordprocessingShape" mc:Ignorable="w14 w15 w16se w16cid w16 w16cex w16sdtdh wp14">
+<w:ftr xmlns:wpc="http://schemas.microsoft.com/office/word/2010/wordprocessingCanvas" xmlns:cx="http://schemas.microsoft.com/office/drawing/2014/chartex" xmlns:cx1="http://schemas.microsoft.com/office/drawing/2015/9/8/chartex" xmlns:cx2="http://schemas.microsoft.com/office/drawing/2015/10/21/chartex" xmlns:cx3="http://schemas.microsoft.com/office/drawing/2016/5/9/chartex" xmlns:cx4="http://schemas.microsoft.com/office/drawing/2016/5/10/chartex" xmlns:cx5="http://schemas.microsoft.com/office/drawing/2016/5/11/chartex" xmlns:cx6="http://schemas.microsoft.com/office/drawing/2016/5/12/chartex" xmlns:cx7="http://schemas.microsoft.com/office/drawing/2016/5/13/chartex" xmlns:cx8="http://schemas.microsoft.com/office/drawing/2016/5/14/chartex" xmlns:mc="http://schemas.openxmlformats.org/markup-compatibility/2006" xmlns:aink="http://schemas.microsoft.com/office/drawing/2016/ink" xmlns:am3d="http://schemas.microsoft.com/office/drawing/2017/model3d" xmlns:o="urn:schemas-microsoft-com:office:office" xmlns:oel="http://schemas.microsoft.com/office/2019/extlst" xmlns:r="http://schemas.openxmlformats.org/officeDocument/2006/relationships" xmlns:m="http://schemas.openxmlformats.org/officeDocument/2006/math" xmlns:v="urn:schemas-microsoft-com:vml" xmlns:wp14="http://schemas.microsoft.com/office/word/2010/wordprocessingDrawing" xmlns:wp="http://schemas.openxmlformats.org/drawingml/2006/wordprocessingDrawing" xmlns:w10="urn:schemas-microsoft-com:office:word" xmlns:w="http://schemas.openxmlformats.org/wordprocessingml/2006/main" xmlns:w14="http://schemas.microsoft.com/office/word/2010/wordml" xmlns:w15="http://schemas.microsoft.com/office/word/2012/wordml" xmlns:w16cex="http://schemas.microsoft.com/office/word/2018/wordml/cex" xmlns:w16cid="http://schemas.microsoft.com/office/word/2016/wordml/cid" xmlns:w16="http://schemas.microsoft.com/office/word/2018/wordml" xmlns:w16du="http://schemas.microsoft.com/office/word/2023/wordml/word16du" xmlns:w16sdtdh="http://schemas.microsoft.com/office/word/2020/wordml/sdtdatahash" xmlns:w16se="http://schemas.microsoft.com/office/word/2015/wordml/symex" xmlns:wpg="http://schemas.microsoft.com/office/word/2010/wordprocessingGroup" xmlns:wpi="http://schemas.microsoft.com/office/word/2010/wordprocessingInk" xmlns:wne="http://schemas.microsoft.com/office/word/2006/wordml" xmlns:wps="http://schemas.microsoft.com/office/word/2010/wordprocessingShape" mc:Ignorable="w14 w15 w16se w16cid w16 w16cex w16sdtdh wp14">
   <w:p>
     <w:pPr>
       <w:pStyle w:val="Footer"/>
@@ -4180,28 +4279,16 @@
     <w:r>
       <w:t xml:space="preserve">Document name: </w:t>
     </w:r>
-    <w:r>
-      <w:fldChar w:fldCharType="begin"/>
-    </w:r>
-    <w:r>
-      <w:instrText>FILENAME \* MERGEFORMAT</w:instrText>
-    </w:r>
-    <w:r>
-      <w:fldChar w:fldCharType="separate"/>
-    </w:r>
-    <w:r>
-      <w:rPr>
-        <w:noProof/>
-      </w:rPr>
-      <w:t>ICTPRG553 - ASI - Assignment 1 - Select and implement the API.docx</w:t>
-    </w:r>
-    <w:r>
-      <w:fldChar w:fldCharType="end"/>
-    </w:r>
+    <w:fldSimple w:instr="FILENAME \* MERGEFORMAT">
+      <w:r>
+        <w:rPr>
+          <w:noProof/>
+        </w:rPr>
+        <w:t>ICTPRG553 - ASI - Assignment 1 - Select and implement the API.docx</w:t>
+      </w:r>
+    </w:fldSimple>
     <w:r>
       <w:tab/>
-    </w:r>
-    <w:r>
       <w:t xml:space="preserve">page </w:t>
     </w:r>
     <w:r>
@@ -4276,6 +4363,7 @@
         <w:alias w:val="Release Date"/>
         <w:tag w:val="Release_x0020_Date"/>
         <w:id w:val="-1814102880"/>
+        <w:showingPlcHdr/>
         <w:dataBinding w:prefixMappings="xmlns:ns0='http://schemas.microsoft.com/office/2006/metadata/properties' xmlns:ns1='http://www.w3.org/2001/XMLSchema-instance' xmlns:ns2='http://schemas.microsoft.com/office/infopath/2007/PartnerControls' xmlns:ns3='3b32f6f0-ddcd-4e66-a0c8-12c7c6b50ecf' xmlns:ns4='1c07d8c7-c900-4f17-8efa-882eb357c716' xmlns:ns5='b6bdf438-5d47-484a-a861-ca21256032dd' " w:xpath="/ns0:properties[1]/documentManagement[1]/ns4:Release_x0020_Date[1]" w:storeItemID="{3161C4C3-DC6E-4E5E-9EC7-6A5AD233A365}"/>
         <w:date w:fullDate="2022-02-13T05:30:00Z">
           <w:dateFormat w:val="d/MM/yyyy"/>
@@ -4289,9 +4377,8 @@
           <w:rPr>
             <w:rFonts w:cstheme="minorHAnsi"/>
             <w:szCs w:val="16"/>
-            <w:lang w:val="en-AU"/>
           </w:rPr>
-          <w:t>13/02/2022</w:t>
+          <w:t xml:space="preserve">     </w:t>
         </w:r>
       </w:sdtContent>
     </w:sdt>
@@ -4427,7 +4514,7 @@
 </file>
 
 <file path=word/footnotes.xml><?xml version="1.0" encoding="utf-8"?>
-<w:footnotes xmlns:wpc="http://schemas.microsoft.com/office/word/2010/wordprocessingCanvas" xmlns:cx="http://schemas.microsoft.com/office/drawing/2014/chartex" xmlns:cx1="http://schemas.microsoft.com/office/drawing/2015/9/8/chartex" xmlns:cx2="http://schemas.microsoft.com/office/drawing/2015/10/21/chartex" xmlns:cx3="http://schemas.microsoft.com/office/drawing/2016/5/9/chartex" xmlns:cx4="http://schemas.microsoft.com/office/drawing/2016/5/10/chartex" xmlns:cx5="http://schemas.microsoft.com/office/drawing/2016/5/11/chartex" xmlns:cx6="http://schemas.microsoft.com/office/drawing/2016/5/12/chartex" xmlns:cx7="http://schemas.microsoft.com/office/drawing/2016/5/13/chartex" xmlns:cx8="http://schemas.microsoft.com/office/drawing/2016/5/14/chartex" xmlns:mc="http://schemas.openxmlformats.org/markup-compatibility/2006" xmlns:aink="http://schemas.microsoft.com/office/drawing/2016/ink" xmlns:am3d="http://schemas.microsoft.com/office/drawing/2017/model3d" xmlns:o="urn:schemas-microsoft-com:office:office" xmlns:oel="http://schemas.microsoft.com/office/2019/extlst" xmlns:r="http://schemas.openxmlformats.org/officeDocument/2006/relationships" xmlns:m="http://schemas.openxmlformats.org/officeDocument/2006/math" xmlns:v="urn:schemas-microsoft-com:vml" xmlns:wp14="http://schemas.microsoft.com/office/word/2010/wordprocessingDrawing" xmlns:wp="http://schemas.openxmlformats.org/drawingml/2006/wordprocessingDrawing" xmlns:w10="urn:schemas-microsoft-com:office:word" xmlns:w="http://schemas.openxmlformats.org/wordprocessingml/2006/main" xmlns:w14="http://schemas.microsoft.com/office/word/2010/wordml" xmlns:w15="http://schemas.microsoft.com/office/word/2012/wordml" xmlns:w16cex="http://schemas.microsoft.com/office/word/2018/wordml/cex" xmlns:w16cid="http://schemas.microsoft.com/office/word/2016/wordml/cid" xmlns:w16="http://schemas.microsoft.com/office/word/2018/wordml" xmlns:w16sdtdh="http://schemas.microsoft.com/office/word/2020/wordml/sdtdatahash" xmlns:w16se="http://schemas.microsoft.com/office/word/2015/wordml/symex" xmlns:wpg="http://schemas.microsoft.com/office/word/2010/wordprocessingGroup" xmlns:wpi="http://schemas.microsoft.com/office/word/2010/wordprocessingInk" xmlns:wne="http://schemas.microsoft.com/office/word/2006/wordml" xmlns:wps="http://schemas.microsoft.com/office/word/2010/wordprocessingShape" mc:Ignorable="w14 w15 w16se w16cid w16 w16cex w16sdtdh wp14">
+<w:footnotes xmlns:wpc="http://schemas.microsoft.com/office/word/2010/wordprocessingCanvas" xmlns:cx="http://schemas.microsoft.com/office/drawing/2014/chartex" xmlns:cx1="http://schemas.microsoft.com/office/drawing/2015/9/8/chartex" xmlns:cx2="http://schemas.microsoft.com/office/drawing/2015/10/21/chartex" xmlns:cx3="http://schemas.microsoft.com/office/drawing/2016/5/9/chartex" xmlns:cx4="http://schemas.microsoft.com/office/drawing/2016/5/10/chartex" xmlns:cx5="http://schemas.microsoft.com/office/drawing/2016/5/11/chartex" xmlns:cx6="http://schemas.microsoft.com/office/drawing/2016/5/12/chartex" xmlns:cx7="http://schemas.microsoft.com/office/drawing/2016/5/13/chartex" xmlns:cx8="http://schemas.microsoft.com/office/drawing/2016/5/14/chartex" xmlns:mc="http://schemas.openxmlformats.org/markup-compatibility/2006" xmlns:aink="http://schemas.microsoft.com/office/drawing/2016/ink" xmlns:am3d="http://schemas.microsoft.com/office/drawing/2017/model3d" xmlns:o="urn:schemas-microsoft-com:office:office" xmlns:oel="http://schemas.microsoft.com/office/2019/extlst" xmlns:r="http://schemas.openxmlformats.org/officeDocument/2006/relationships" xmlns:m="http://schemas.openxmlformats.org/officeDocument/2006/math" xmlns:v="urn:schemas-microsoft-com:vml" xmlns:wp14="http://schemas.microsoft.com/office/word/2010/wordprocessingDrawing" xmlns:wp="http://schemas.openxmlformats.org/drawingml/2006/wordprocessingDrawing" xmlns:w10="urn:schemas-microsoft-com:office:word" xmlns:w="http://schemas.openxmlformats.org/wordprocessingml/2006/main" xmlns:w14="http://schemas.microsoft.com/office/word/2010/wordml" xmlns:w15="http://schemas.microsoft.com/office/word/2012/wordml" xmlns:w16cex="http://schemas.microsoft.com/office/word/2018/wordml/cex" xmlns:w16cid="http://schemas.microsoft.com/office/word/2016/wordml/cid" xmlns:w16="http://schemas.microsoft.com/office/word/2018/wordml" xmlns:w16du="http://schemas.microsoft.com/office/word/2023/wordml/word16du" xmlns:w16sdtdh="http://schemas.microsoft.com/office/word/2020/wordml/sdtdatahash" xmlns:w16se="http://schemas.microsoft.com/office/word/2015/wordml/symex" xmlns:wpg="http://schemas.microsoft.com/office/word/2010/wordprocessingGroup" xmlns:wpi="http://schemas.microsoft.com/office/word/2010/wordprocessingInk" xmlns:wne="http://schemas.microsoft.com/office/word/2006/wordml" xmlns:wps="http://schemas.microsoft.com/office/word/2010/wordprocessingShape" mc:Ignorable="w14 w15 w16se w16cid w16 w16cex w16sdtdh wp14">
   <w:footnote w:type="separator" w:id="-1">
     <w:p>
       <w:r>
@@ -4449,7 +4536,7 @@
 </file>
 
 <file path=word/header1.xml><?xml version="1.0" encoding="utf-8"?>
-<w:hdr xmlns:wpc="http://schemas.microsoft.com/office/word/2010/wordprocessingCanvas" xmlns:cx="http://schemas.microsoft.com/office/drawing/2014/chartex" xmlns:cx1="http://schemas.microsoft.com/office/drawing/2015/9/8/chartex" xmlns:cx2="http://schemas.microsoft.com/office/drawing/2015/10/21/chartex" xmlns:cx3="http://schemas.microsoft.com/office/drawing/2016/5/9/chartex" xmlns:cx4="http://schemas.microsoft.com/office/drawing/2016/5/10/chartex" xmlns:cx5="http://schemas.microsoft.com/office/drawing/2016/5/11/chartex" xmlns:cx6="http://schemas.microsoft.com/office/drawing/2016/5/12/chartex" xmlns:cx7="http://schemas.microsoft.com/office/drawing/2016/5/13/chartex" xmlns:cx8="http://schemas.microsoft.com/office/drawing/2016/5/14/chartex" xmlns:mc="http://schemas.openxmlformats.org/markup-compatibility/2006" xmlns:aink="http://schemas.microsoft.com/office/drawing/2016/ink" xmlns:am3d="http://schemas.microsoft.com/office/drawing/2017/model3d" xmlns:o="urn:schemas-microsoft-com:office:office" xmlns:oel="http://schemas.microsoft.com/office/2019/extlst" xmlns:r="http://schemas.openxmlformats.org/officeDocument/2006/relationships" xmlns:m="http://schemas.openxmlformats.org/officeDocument/2006/math" xmlns:v="urn:schemas-microsoft-com:vml" xmlns:wp14="http://schemas.microsoft.com/office/word/2010/wordprocessingDrawing" xmlns:wp="http://schemas.openxmlformats.org/drawingml/2006/wordprocessingDrawing" xmlns:w10="urn:schemas-microsoft-com:office:word" xmlns:w="http://schemas.openxmlformats.org/wordprocessingml/2006/main" xmlns:w14="http://schemas.microsoft.com/office/word/2010/wordml" xmlns:w15="http://schemas.microsoft.com/office/word/2012/wordml" xmlns:w16cex="http://schemas.microsoft.com/office/word/2018/wordml/cex" xmlns:w16cid="http://schemas.microsoft.com/office/word/2016/wordml/cid" xmlns:w16="http://schemas.microsoft.com/office/word/2018/wordml" xmlns:w16sdtdh="http://schemas.microsoft.com/office/word/2020/wordml/sdtdatahash" xmlns:w16se="http://schemas.microsoft.com/office/word/2015/wordml/symex" xmlns:wpg="http://schemas.microsoft.com/office/word/2010/wordprocessingGroup" xmlns:wpi="http://schemas.microsoft.com/office/word/2010/wordprocessingInk" xmlns:wne="http://schemas.microsoft.com/office/word/2006/wordml" xmlns:wps="http://schemas.microsoft.com/office/word/2010/wordprocessingShape" xmlns:a="http://schemas.openxmlformats.org/drawingml/2006/main" xmlns:pic="http://schemas.openxmlformats.org/drawingml/2006/picture" xmlns:a14="http://schemas.microsoft.com/office/drawing/2010/main" mc:Ignorable="w14 w15 w16se w16cid w16 w16cex w16sdtdh wp14">
+<w:hdr xmlns:wpc="http://schemas.microsoft.com/office/word/2010/wordprocessingCanvas" xmlns:cx="http://schemas.microsoft.com/office/drawing/2014/chartex" xmlns:cx1="http://schemas.microsoft.com/office/drawing/2015/9/8/chartex" xmlns:cx2="http://schemas.microsoft.com/office/drawing/2015/10/21/chartex" xmlns:cx3="http://schemas.microsoft.com/office/drawing/2016/5/9/chartex" xmlns:cx4="http://schemas.microsoft.com/office/drawing/2016/5/10/chartex" xmlns:cx5="http://schemas.microsoft.com/office/drawing/2016/5/11/chartex" xmlns:cx6="http://schemas.microsoft.com/office/drawing/2016/5/12/chartex" xmlns:cx7="http://schemas.microsoft.com/office/drawing/2016/5/13/chartex" xmlns:cx8="http://schemas.microsoft.com/office/drawing/2016/5/14/chartex" xmlns:mc="http://schemas.openxmlformats.org/markup-compatibility/2006" xmlns:aink="http://schemas.microsoft.com/office/drawing/2016/ink" xmlns:am3d="http://schemas.microsoft.com/office/drawing/2017/model3d" xmlns:o="urn:schemas-microsoft-com:office:office" xmlns:oel="http://schemas.microsoft.com/office/2019/extlst" xmlns:r="http://schemas.openxmlformats.org/officeDocument/2006/relationships" xmlns:m="http://schemas.openxmlformats.org/officeDocument/2006/math" xmlns:v="urn:schemas-microsoft-com:vml" xmlns:wp14="http://schemas.microsoft.com/office/word/2010/wordprocessingDrawing" xmlns:wp="http://schemas.openxmlformats.org/drawingml/2006/wordprocessingDrawing" xmlns:w10="urn:schemas-microsoft-com:office:word" xmlns:w="http://schemas.openxmlformats.org/wordprocessingml/2006/main" xmlns:w14="http://schemas.microsoft.com/office/word/2010/wordml" xmlns:w15="http://schemas.microsoft.com/office/word/2012/wordml" xmlns:w16cex="http://schemas.microsoft.com/office/word/2018/wordml/cex" xmlns:w16cid="http://schemas.microsoft.com/office/word/2016/wordml/cid" xmlns:w16="http://schemas.microsoft.com/office/word/2018/wordml" xmlns:w16du="http://schemas.microsoft.com/office/word/2023/wordml/word16du" xmlns:w16sdtdh="http://schemas.microsoft.com/office/word/2020/wordml/sdtdatahash" xmlns:w16se="http://schemas.microsoft.com/office/word/2015/wordml/symex" xmlns:wpg="http://schemas.microsoft.com/office/word/2010/wordprocessingGroup" xmlns:wpi="http://schemas.microsoft.com/office/word/2010/wordprocessingInk" xmlns:wne="http://schemas.microsoft.com/office/word/2006/wordml" xmlns:wps="http://schemas.microsoft.com/office/word/2010/wordprocessingShape" mc:Ignorable="w14 w15 w16se w16cid w16 w16cex w16sdtdh wp14">
   <w:p>
     <w:pPr>
       <w:pStyle w:val="Heading2"/>
@@ -4468,10 +4555,10 @@
         <w:lang w:val="en-AU"/>
       </w:rPr>
     </w:pPr>
-    <w:bookmarkStart w:name="_Hlk29374608" w:id="3"/>
-    <w:bookmarkStart w:name="_Hlk29374609" w:id="4"/>
-    <w:bookmarkStart w:name="_Hlk29382122" w:id="5"/>
-    <w:bookmarkStart w:name="_Hlk29382123" w:id="6"/>
+    <w:bookmarkStart w:id="3" w:name="_Hlk29374608"/>
+    <w:bookmarkStart w:id="4" w:name="_Hlk29374609"/>
+    <w:bookmarkStart w:id="5" w:name="_Hlk29382122"/>
+    <w:bookmarkStart w:id="6" w:name="_Hlk29382123"/>
     <w:r>
       <w:rPr>
         <w:noProof/>
@@ -4684,10 +4771,10 @@
 </file>
 
 <file path=word/numbering.xml><?xml version="1.0" encoding="utf-8"?>
-<w:numbering xmlns:wpc="http://schemas.microsoft.com/office/word/2010/wordprocessingCanvas" xmlns:cx="http://schemas.microsoft.com/office/drawing/2014/chartex" xmlns:cx1="http://schemas.microsoft.com/office/drawing/2015/9/8/chartex" xmlns:cx2="http://schemas.microsoft.com/office/drawing/2015/10/21/chartex" xmlns:cx3="http://schemas.microsoft.com/office/drawing/2016/5/9/chartex" xmlns:cx4="http://schemas.microsoft.com/office/drawing/2016/5/10/chartex" xmlns:cx5="http://schemas.microsoft.com/office/drawing/2016/5/11/chartex" xmlns:cx6="http://schemas.microsoft.com/office/drawing/2016/5/12/chartex" xmlns:cx7="http://schemas.microsoft.com/office/drawing/2016/5/13/chartex" xmlns:cx8="http://schemas.microsoft.com/office/drawing/2016/5/14/chartex" xmlns:mc="http://schemas.openxmlformats.org/markup-compatibility/2006" xmlns:aink="http://schemas.microsoft.com/office/drawing/2016/ink" xmlns:am3d="http://schemas.microsoft.com/office/drawing/2017/model3d" xmlns:o="urn:schemas-microsoft-com:office:office" xmlns:oel="http://schemas.microsoft.com/office/2019/extlst" xmlns:r="http://schemas.openxmlformats.org/officeDocument/2006/relationships" xmlns:m="http://schemas.openxmlformats.org/officeDocument/2006/math" xmlns:v="urn:schemas-microsoft-com:vml" xmlns:wp14="http://schemas.microsoft.com/office/word/2010/wordprocessingDrawing" xmlns:wp="http://schemas.openxmlformats.org/drawingml/2006/wordprocessingDrawing" xmlns:w10="urn:schemas-microsoft-com:office:word" xmlns:w="http://schemas.openxmlformats.org/wordprocessingml/2006/main" xmlns:w14="http://schemas.microsoft.com/office/word/2010/wordml" xmlns:w15="http://schemas.microsoft.com/office/word/2012/wordml" xmlns:w16cex="http://schemas.microsoft.com/office/word/2018/wordml/cex" xmlns:w16cid="http://schemas.microsoft.com/office/word/2016/wordml/cid" xmlns:w16="http://schemas.microsoft.com/office/word/2018/wordml" xmlns:w16sdtdh="http://schemas.microsoft.com/office/word/2020/wordml/sdtdatahash" xmlns:w16se="http://schemas.microsoft.com/office/word/2015/wordml/symex" xmlns:wpg="http://schemas.microsoft.com/office/word/2010/wordprocessingGroup" xmlns:wpi="http://schemas.microsoft.com/office/word/2010/wordprocessingInk" xmlns:wne="http://schemas.microsoft.com/office/word/2006/wordml" xmlns:wps="http://schemas.microsoft.com/office/word/2010/wordprocessingShape" mc:Ignorable="w14 w15 w16se w16cid w16 w16cex w16sdtdh wp14">
+<w:numbering xmlns:wpc="http://schemas.microsoft.com/office/word/2010/wordprocessingCanvas" xmlns:cx="http://schemas.microsoft.com/office/drawing/2014/chartex" xmlns:cx1="http://schemas.microsoft.com/office/drawing/2015/9/8/chartex" xmlns:cx2="http://schemas.microsoft.com/office/drawing/2015/10/21/chartex" xmlns:cx3="http://schemas.microsoft.com/office/drawing/2016/5/9/chartex" xmlns:cx4="http://schemas.microsoft.com/office/drawing/2016/5/10/chartex" xmlns:cx5="http://schemas.microsoft.com/office/drawing/2016/5/11/chartex" xmlns:cx6="http://schemas.microsoft.com/office/drawing/2016/5/12/chartex" xmlns:cx7="http://schemas.microsoft.com/office/drawing/2016/5/13/chartex" xmlns:cx8="http://schemas.microsoft.com/office/drawing/2016/5/14/chartex" xmlns:mc="http://schemas.openxmlformats.org/markup-compatibility/2006" xmlns:aink="http://schemas.microsoft.com/office/drawing/2016/ink" xmlns:am3d="http://schemas.microsoft.com/office/drawing/2017/model3d" xmlns:o="urn:schemas-microsoft-com:office:office" xmlns:oel="http://schemas.microsoft.com/office/2019/extlst" xmlns:r="http://schemas.openxmlformats.org/officeDocument/2006/relationships" xmlns:m="http://schemas.openxmlformats.org/officeDocument/2006/math" xmlns:v="urn:schemas-microsoft-com:vml" xmlns:wp14="http://schemas.microsoft.com/office/word/2010/wordprocessingDrawing" xmlns:wp="http://schemas.openxmlformats.org/drawingml/2006/wordprocessingDrawing" xmlns:w10="urn:schemas-microsoft-com:office:word" xmlns:w="http://schemas.openxmlformats.org/wordprocessingml/2006/main" xmlns:w14="http://schemas.microsoft.com/office/word/2010/wordml" xmlns:w15="http://schemas.microsoft.com/office/word/2012/wordml" xmlns:w16cex="http://schemas.microsoft.com/office/word/2018/wordml/cex" xmlns:w16cid="http://schemas.microsoft.com/office/word/2016/wordml/cid" xmlns:w16="http://schemas.microsoft.com/office/word/2018/wordml" xmlns:w16du="http://schemas.microsoft.com/office/word/2023/wordml/word16du" xmlns:w16sdtdh="http://schemas.microsoft.com/office/word/2020/wordml/sdtdatahash" xmlns:w16se="http://schemas.microsoft.com/office/word/2015/wordml/symex" xmlns:wpg="http://schemas.microsoft.com/office/word/2010/wordprocessingGroup" xmlns:wpi="http://schemas.microsoft.com/office/word/2010/wordprocessingInk" xmlns:wne="http://schemas.microsoft.com/office/word/2006/wordml" xmlns:wps="http://schemas.microsoft.com/office/word/2010/wordprocessingShape" mc:Ignorable="w14 w15 w16se w16cid w16 w16cex w16sdtdh wp14">
   <w:numPicBullet w:numPicBulletId="0">
     <w:pict>
-      <v:shapetype id="_x0000_t75" coordsize="21600,21600" filled="f" stroked="f" o:spt="75" o:preferrelative="t" path="m@4@5l@4@11@9@11@9@5xe">
+      <v:shapetype id="_x0000_t75" coordsize="21600,21600" o:spt="75" o:preferrelative="t" path="m@4@5l@4@11@9@11@9@5xe" filled="f" stroked="f">
         <v:stroke joinstyle="miter"/>
         <v:formulas>
           <v:f eqn="if lineDrawn pixelLineWidth 0"/>
@@ -4703,11 +4790,11 @@
           <v:f eqn="prod @7 21600 pixelHeight"/>
           <v:f eqn="sum @10 21600 0"/>
         </v:formulas>
-        <v:path gradientshapeok="t" o:connecttype="rect" o:extrusionok="f"/>
+        <v:path o:extrusionok="f" gradientshapeok="t" o:connecttype="rect"/>
         <o:lock v:ext="edit" aspectratio="t"/>
       </v:shapetype>
-      <v:shape id="_x0000_i1025" style="width:10.5pt;height:10.5pt" o:bullet="t" type="#_x0000_t75">
-        <v:imagedata o:title="square" r:id="rId1"/>
+      <v:shape id="_x0000_i1035" type="#_x0000_t75" style="width:10.8pt;height:10.8pt" o:bullet="t">
+        <v:imagedata r:id="rId1" o:title="square"/>
       </v:shape>
     </w:pict>
   </w:numPicBullet>
@@ -4774,7 +4861,7 @@
         <w:ind w:left="360" w:hanging="360"/>
       </w:pPr>
       <w:rPr>
-        <w:rFonts w:hint="default" w:ascii="Symbol" w:hAnsi="Symbol"/>
+        <w:rFonts w:ascii="Symbol" w:hAnsi="Symbol" w:hint="default"/>
         <w:color w:val="auto"/>
       </w:rPr>
     </w:lvl>
@@ -4792,7 +4879,7 @@
         <w:ind w:left="720" w:hanging="360"/>
       </w:pPr>
       <w:rPr>
-        <w:rFonts w:hint="default" w:ascii="Symbol" w:hAnsi="Symbol"/>
+        <w:rFonts w:ascii="Symbol" w:hAnsi="Symbol" w:hint="default"/>
       </w:rPr>
     </w:lvl>
     <w:lvl w:ilvl="1" w:tplc="609CBAA0">
@@ -4804,7 +4891,7 @@
         <w:ind w:left="1440" w:hanging="360"/>
       </w:pPr>
       <w:rPr>
-        <w:rFonts w:hint="default" w:ascii="Courier New" w:hAnsi="Courier New"/>
+        <w:rFonts w:ascii="Courier New" w:hAnsi="Courier New" w:hint="default"/>
       </w:rPr>
     </w:lvl>
     <w:lvl w:ilvl="2" w:tplc="031226C0">
@@ -4816,7 +4903,7 @@
         <w:ind w:left="2160" w:hanging="360"/>
       </w:pPr>
       <w:rPr>
-        <w:rFonts w:hint="default" w:ascii="Wingdings" w:hAnsi="Wingdings"/>
+        <w:rFonts w:ascii="Wingdings" w:hAnsi="Wingdings" w:hint="default"/>
       </w:rPr>
     </w:lvl>
     <w:lvl w:ilvl="3" w:tplc="013CB04E">
@@ -4828,7 +4915,7 @@
         <w:ind w:left="2880" w:hanging="360"/>
       </w:pPr>
       <w:rPr>
-        <w:rFonts w:hint="default" w:ascii="Symbol" w:hAnsi="Symbol"/>
+        <w:rFonts w:ascii="Symbol" w:hAnsi="Symbol" w:hint="default"/>
       </w:rPr>
     </w:lvl>
     <w:lvl w:ilvl="4" w:tplc="1936B30A">
@@ -4840,7 +4927,7 @@
         <w:ind w:left="3600" w:hanging="360"/>
       </w:pPr>
       <w:rPr>
-        <w:rFonts w:hint="default" w:ascii="Courier New" w:hAnsi="Courier New"/>
+        <w:rFonts w:ascii="Courier New" w:hAnsi="Courier New" w:hint="default"/>
       </w:rPr>
     </w:lvl>
     <w:lvl w:ilvl="5" w:tplc="0FB29244">
@@ -4852,7 +4939,7 @@
         <w:ind w:left="4320" w:hanging="360"/>
       </w:pPr>
       <w:rPr>
-        <w:rFonts w:hint="default" w:ascii="Wingdings" w:hAnsi="Wingdings"/>
+        <w:rFonts w:ascii="Wingdings" w:hAnsi="Wingdings" w:hint="default"/>
       </w:rPr>
     </w:lvl>
     <w:lvl w:ilvl="6" w:tplc="E65E55CC">
@@ -4864,7 +4951,7 @@
         <w:ind w:left="5040" w:hanging="360"/>
       </w:pPr>
       <w:rPr>
-        <w:rFonts w:hint="default" w:ascii="Symbol" w:hAnsi="Symbol"/>
+        <w:rFonts w:ascii="Symbol" w:hAnsi="Symbol" w:hint="default"/>
       </w:rPr>
     </w:lvl>
     <w:lvl w:ilvl="7" w:tplc="CA468706">
@@ -4876,7 +4963,7 @@
         <w:ind w:left="5760" w:hanging="360"/>
       </w:pPr>
       <w:rPr>
-        <w:rFonts w:hint="default" w:ascii="Courier New" w:hAnsi="Courier New"/>
+        <w:rFonts w:ascii="Courier New" w:hAnsi="Courier New" w:hint="default"/>
       </w:rPr>
     </w:lvl>
     <w:lvl w:ilvl="8" w:tplc="58F63872">
@@ -4888,7 +4975,7 @@
         <w:ind w:left="6480" w:hanging="360"/>
       </w:pPr>
       <w:rPr>
-        <w:rFonts w:hint="default" w:ascii="Wingdings" w:hAnsi="Wingdings"/>
+        <w:rFonts w:ascii="Wingdings" w:hAnsi="Wingdings" w:hint="default"/>
       </w:rPr>
     </w:lvl>
   </w:abstractNum>
@@ -4905,7 +4992,7 @@
         <w:ind w:left="720" w:hanging="360"/>
       </w:pPr>
       <w:rPr>
-        <w:rFonts w:hint="default" w:ascii="Symbol" w:hAnsi="Symbol"/>
+        <w:rFonts w:ascii="Symbol" w:hAnsi="Symbol" w:hint="default"/>
       </w:rPr>
     </w:lvl>
     <w:lvl w:ilvl="1" w:tplc="77882984">
@@ -4917,7 +5004,7 @@
         <w:ind w:left="1440" w:hanging="360"/>
       </w:pPr>
       <w:rPr>
-        <w:rFonts w:hint="default" w:ascii="Courier New" w:hAnsi="Courier New"/>
+        <w:rFonts w:ascii="Courier New" w:hAnsi="Courier New" w:hint="default"/>
       </w:rPr>
     </w:lvl>
     <w:lvl w:ilvl="2" w:tplc="0316D146">
@@ -4929,7 +5016,7 @@
         <w:ind w:left="2160" w:hanging="360"/>
       </w:pPr>
       <w:rPr>
-        <w:rFonts w:hint="default" w:ascii="Wingdings" w:hAnsi="Wingdings"/>
+        <w:rFonts w:ascii="Wingdings" w:hAnsi="Wingdings" w:hint="default"/>
       </w:rPr>
     </w:lvl>
     <w:lvl w:ilvl="3" w:tplc="1E98EE6A">
@@ -4941,7 +5028,7 @@
         <w:ind w:left="2880" w:hanging="360"/>
       </w:pPr>
       <w:rPr>
-        <w:rFonts w:hint="default" w:ascii="Symbol" w:hAnsi="Symbol"/>
+        <w:rFonts w:ascii="Symbol" w:hAnsi="Symbol" w:hint="default"/>
       </w:rPr>
     </w:lvl>
     <w:lvl w:ilvl="4" w:tplc="F7E6FEB2">
@@ -4953,7 +5040,7 @@
         <w:ind w:left="3600" w:hanging="360"/>
       </w:pPr>
       <w:rPr>
-        <w:rFonts w:hint="default" w:ascii="Courier New" w:hAnsi="Courier New"/>
+        <w:rFonts w:ascii="Courier New" w:hAnsi="Courier New" w:hint="default"/>
       </w:rPr>
     </w:lvl>
     <w:lvl w:ilvl="5" w:tplc="AEF0B80A">
@@ -4965,7 +5052,7 @@
         <w:ind w:left="4320" w:hanging="360"/>
       </w:pPr>
       <w:rPr>
-        <w:rFonts w:hint="default" w:ascii="Wingdings" w:hAnsi="Wingdings"/>
+        <w:rFonts w:ascii="Wingdings" w:hAnsi="Wingdings" w:hint="default"/>
       </w:rPr>
     </w:lvl>
     <w:lvl w:ilvl="6" w:tplc="EACAD76A">
@@ -4977,7 +5064,7 @@
         <w:ind w:left="5040" w:hanging="360"/>
       </w:pPr>
       <w:rPr>
-        <w:rFonts w:hint="default" w:ascii="Symbol" w:hAnsi="Symbol"/>
+        <w:rFonts w:ascii="Symbol" w:hAnsi="Symbol" w:hint="default"/>
       </w:rPr>
     </w:lvl>
     <w:lvl w:ilvl="7" w:tplc="8AA66FE0">
@@ -4989,7 +5076,7 @@
         <w:ind w:left="5760" w:hanging="360"/>
       </w:pPr>
       <w:rPr>
-        <w:rFonts w:hint="default" w:ascii="Courier New" w:hAnsi="Courier New"/>
+        <w:rFonts w:ascii="Courier New" w:hAnsi="Courier New" w:hint="default"/>
       </w:rPr>
     </w:lvl>
     <w:lvl w:ilvl="8" w:tplc="44C836B6">
@@ -5001,7 +5088,7 @@
         <w:ind w:left="6480" w:hanging="360"/>
       </w:pPr>
       <w:rPr>
-        <w:rFonts w:hint="default" w:ascii="Wingdings" w:hAnsi="Wingdings"/>
+        <w:rFonts w:ascii="Wingdings" w:hAnsi="Wingdings" w:hint="default"/>
       </w:rPr>
     </w:lvl>
   </w:abstractNum>
@@ -5018,7 +5105,7 @@
         <w:ind w:left="720" w:hanging="360"/>
       </w:pPr>
       <w:rPr>
-        <w:rFonts w:hint="default" w:ascii="Symbol" w:hAnsi="Symbol"/>
+        <w:rFonts w:ascii="Symbol" w:hAnsi="Symbol" w:hint="default"/>
       </w:rPr>
     </w:lvl>
     <w:lvl w:ilvl="1" w:tplc="73FE55AC">
@@ -5030,7 +5117,7 @@
         <w:ind w:left="1440" w:hanging="360"/>
       </w:pPr>
       <w:rPr>
-        <w:rFonts w:hint="default" w:ascii="Courier New" w:hAnsi="Courier New"/>
+        <w:rFonts w:ascii="Courier New" w:hAnsi="Courier New" w:hint="default"/>
       </w:rPr>
     </w:lvl>
     <w:lvl w:ilvl="2" w:tplc="0BAADC2A">
@@ -5042,7 +5129,7 @@
         <w:ind w:left="2160" w:hanging="360"/>
       </w:pPr>
       <w:rPr>
-        <w:rFonts w:hint="default" w:ascii="Wingdings" w:hAnsi="Wingdings"/>
+        <w:rFonts w:ascii="Wingdings" w:hAnsi="Wingdings" w:hint="default"/>
       </w:rPr>
     </w:lvl>
     <w:lvl w:ilvl="3" w:tplc="C75CCA5A">
@@ -5054,7 +5141,7 @@
         <w:ind w:left="2880" w:hanging="360"/>
       </w:pPr>
       <w:rPr>
-        <w:rFonts w:hint="default" w:ascii="Symbol" w:hAnsi="Symbol"/>
+        <w:rFonts w:ascii="Symbol" w:hAnsi="Symbol" w:hint="default"/>
       </w:rPr>
     </w:lvl>
     <w:lvl w:ilvl="4" w:tplc="89840FE8">
@@ -5066,7 +5153,7 @@
         <w:ind w:left="3600" w:hanging="360"/>
       </w:pPr>
       <w:rPr>
-        <w:rFonts w:hint="default" w:ascii="Courier New" w:hAnsi="Courier New"/>
+        <w:rFonts w:ascii="Courier New" w:hAnsi="Courier New" w:hint="default"/>
       </w:rPr>
     </w:lvl>
     <w:lvl w:ilvl="5" w:tplc="B194FAB8">
@@ -5078,7 +5165,7 @@
         <w:ind w:left="4320" w:hanging="360"/>
       </w:pPr>
       <w:rPr>
-        <w:rFonts w:hint="default" w:ascii="Wingdings" w:hAnsi="Wingdings"/>
+        <w:rFonts w:ascii="Wingdings" w:hAnsi="Wingdings" w:hint="default"/>
       </w:rPr>
     </w:lvl>
     <w:lvl w:ilvl="6" w:tplc="29E48456">
@@ -5090,7 +5177,7 @@
         <w:ind w:left="5040" w:hanging="360"/>
       </w:pPr>
       <w:rPr>
-        <w:rFonts w:hint="default" w:ascii="Symbol" w:hAnsi="Symbol"/>
+        <w:rFonts w:ascii="Symbol" w:hAnsi="Symbol" w:hint="default"/>
       </w:rPr>
     </w:lvl>
     <w:lvl w:ilvl="7" w:tplc="375C1A86">
@@ -5102,7 +5189,7 @@
         <w:ind w:left="5760" w:hanging="360"/>
       </w:pPr>
       <w:rPr>
-        <w:rFonts w:hint="default" w:ascii="Courier New" w:hAnsi="Courier New"/>
+        <w:rFonts w:ascii="Courier New" w:hAnsi="Courier New" w:hint="default"/>
       </w:rPr>
     </w:lvl>
     <w:lvl w:ilvl="8" w:tplc="C59C99E0">
@@ -5114,7 +5201,7 @@
         <w:ind w:left="6480" w:hanging="360"/>
       </w:pPr>
       <w:rPr>
-        <w:rFonts w:hint="default" w:ascii="Wingdings" w:hAnsi="Wingdings"/>
+        <w:rFonts w:ascii="Wingdings" w:hAnsi="Wingdings" w:hint="default"/>
       </w:rPr>
     </w:lvl>
   </w:abstractNum>
@@ -5131,7 +5218,7 @@
         <w:ind w:left="720" w:hanging="360"/>
       </w:pPr>
       <w:rPr>
-        <w:rFonts w:hint="default" w:ascii="Symbol" w:hAnsi="Symbol"/>
+        <w:rFonts w:ascii="Symbol" w:hAnsi="Symbol" w:hint="default"/>
       </w:rPr>
     </w:lvl>
     <w:lvl w:ilvl="1" w:tplc="0C090003" w:tentative="1">
@@ -5143,7 +5230,7 @@
         <w:ind w:left="1440" w:hanging="360"/>
       </w:pPr>
       <w:rPr>
-        <w:rFonts w:hint="default" w:ascii="Courier New" w:hAnsi="Courier New" w:cs="Courier New"/>
+        <w:rFonts w:ascii="Courier New" w:hAnsi="Courier New" w:cs="Courier New" w:hint="default"/>
       </w:rPr>
     </w:lvl>
     <w:lvl w:ilvl="2" w:tplc="0C090005" w:tentative="1">
@@ -5155,7 +5242,7 @@
         <w:ind w:left="2160" w:hanging="360"/>
       </w:pPr>
       <w:rPr>
-        <w:rFonts w:hint="default" w:ascii="Wingdings" w:hAnsi="Wingdings"/>
+        <w:rFonts w:ascii="Wingdings" w:hAnsi="Wingdings" w:hint="default"/>
       </w:rPr>
     </w:lvl>
     <w:lvl w:ilvl="3" w:tplc="0C090001" w:tentative="1">
@@ -5167,7 +5254,7 @@
         <w:ind w:left="2880" w:hanging="360"/>
       </w:pPr>
       <w:rPr>
-        <w:rFonts w:hint="default" w:ascii="Symbol" w:hAnsi="Symbol"/>
+        <w:rFonts w:ascii="Symbol" w:hAnsi="Symbol" w:hint="default"/>
       </w:rPr>
     </w:lvl>
     <w:lvl w:ilvl="4" w:tplc="0C090003" w:tentative="1">
@@ -5179,7 +5266,7 @@
         <w:ind w:left="3600" w:hanging="360"/>
       </w:pPr>
       <w:rPr>
-        <w:rFonts w:hint="default" w:ascii="Courier New" w:hAnsi="Courier New" w:cs="Courier New"/>
+        <w:rFonts w:ascii="Courier New" w:hAnsi="Courier New" w:cs="Courier New" w:hint="default"/>
       </w:rPr>
     </w:lvl>
     <w:lvl w:ilvl="5" w:tplc="0C090005" w:tentative="1">
@@ -5191,7 +5278,7 @@
         <w:ind w:left="4320" w:hanging="360"/>
       </w:pPr>
       <w:rPr>
-        <w:rFonts w:hint="default" w:ascii="Wingdings" w:hAnsi="Wingdings"/>
+        <w:rFonts w:ascii="Wingdings" w:hAnsi="Wingdings" w:hint="default"/>
       </w:rPr>
     </w:lvl>
     <w:lvl w:ilvl="6" w:tplc="0C090001" w:tentative="1">
@@ -5203,7 +5290,7 @@
         <w:ind w:left="5040" w:hanging="360"/>
       </w:pPr>
       <w:rPr>
-        <w:rFonts w:hint="default" w:ascii="Symbol" w:hAnsi="Symbol"/>
+        <w:rFonts w:ascii="Symbol" w:hAnsi="Symbol" w:hint="default"/>
       </w:rPr>
     </w:lvl>
     <w:lvl w:ilvl="7" w:tplc="0C090003" w:tentative="1">
@@ -5215,7 +5302,7 @@
         <w:ind w:left="5760" w:hanging="360"/>
       </w:pPr>
       <w:rPr>
-        <w:rFonts w:hint="default" w:ascii="Courier New" w:hAnsi="Courier New" w:cs="Courier New"/>
+        <w:rFonts w:ascii="Courier New" w:hAnsi="Courier New" w:cs="Courier New" w:hint="default"/>
       </w:rPr>
     </w:lvl>
     <w:lvl w:ilvl="8" w:tplc="0C090005" w:tentative="1">
@@ -5227,7 +5314,7 @@
         <w:ind w:left="6480" w:hanging="360"/>
       </w:pPr>
       <w:rPr>
-        <w:rFonts w:hint="default" w:ascii="Wingdings" w:hAnsi="Wingdings"/>
+        <w:rFonts w:ascii="Wingdings" w:hAnsi="Wingdings" w:hint="default"/>
       </w:rPr>
     </w:lvl>
   </w:abstractNum>
@@ -5244,7 +5331,7 @@
         <w:ind w:left="720" w:hanging="360"/>
       </w:pPr>
       <w:rPr>
-        <w:rFonts w:hint="default" w:ascii="Symbol" w:hAnsi="Symbol"/>
+        <w:rFonts w:ascii="Symbol" w:hAnsi="Symbol" w:hint="default"/>
       </w:rPr>
     </w:lvl>
     <w:lvl w:ilvl="1" w:tplc="F3C8DC7C">
@@ -5256,7 +5343,7 @@
         <w:ind w:left="1440" w:hanging="360"/>
       </w:pPr>
       <w:rPr>
-        <w:rFonts w:hint="default" w:ascii="Courier New" w:hAnsi="Courier New"/>
+        <w:rFonts w:ascii="Courier New" w:hAnsi="Courier New" w:hint="default"/>
       </w:rPr>
     </w:lvl>
     <w:lvl w:ilvl="2" w:tplc="2D1AB58A">
@@ -5268,7 +5355,7 @@
         <w:ind w:left="2160" w:hanging="360"/>
       </w:pPr>
       <w:rPr>
-        <w:rFonts w:hint="default" w:ascii="Wingdings" w:hAnsi="Wingdings"/>
+        <w:rFonts w:ascii="Wingdings" w:hAnsi="Wingdings" w:hint="default"/>
       </w:rPr>
     </w:lvl>
     <w:lvl w:ilvl="3" w:tplc="1DF8036C">
@@ -5280,7 +5367,7 @@
         <w:ind w:left="2880" w:hanging="360"/>
       </w:pPr>
       <w:rPr>
-        <w:rFonts w:hint="default" w:ascii="Symbol" w:hAnsi="Symbol"/>
+        <w:rFonts w:ascii="Symbol" w:hAnsi="Symbol" w:hint="default"/>
       </w:rPr>
     </w:lvl>
     <w:lvl w:ilvl="4" w:tplc="85406AC2">
@@ -5292,7 +5379,7 @@
         <w:ind w:left="3600" w:hanging="360"/>
       </w:pPr>
       <w:rPr>
-        <w:rFonts w:hint="default" w:ascii="Courier New" w:hAnsi="Courier New"/>
+        <w:rFonts w:ascii="Courier New" w:hAnsi="Courier New" w:hint="default"/>
       </w:rPr>
     </w:lvl>
     <w:lvl w:ilvl="5" w:tplc="1044558E">
@@ -5304,7 +5391,7 @@
         <w:ind w:left="4320" w:hanging="360"/>
       </w:pPr>
       <w:rPr>
-        <w:rFonts w:hint="default" w:ascii="Wingdings" w:hAnsi="Wingdings"/>
+        <w:rFonts w:ascii="Wingdings" w:hAnsi="Wingdings" w:hint="default"/>
       </w:rPr>
     </w:lvl>
     <w:lvl w:ilvl="6" w:tplc="9B8254E0">
@@ -5316,7 +5403,7 @@
         <w:ind w:left="5040" w:hanging="360"/>
       </w:pPr>
       <w:rPr>
-        <w:rFonts w:hint="default" w:ascii="Symbol" w:hAnsi="Symbol"/>
+        <w:rFonts w:ascii="Symbol" w:hAnsi="Symbol" w:hint="default"/>
       </w:rPr>
     </w:lvl>
     <w:lvl w:ilvl="7" w:tplc="655CD1D6">
@@ -5328,7 +5415,7 @@
         <w:ind w:left="5760" w:hanging="360"/>
       </w:pPr>
       <w:rPr>
-        <w:rFonts w:hint="default" w:ascii="Courier New" w:hAnsi="Courier New"/>
+        <w:rFonts w:ascii="Courier New" w:hAnsi="Courier New" w:hint="default"/>
       </w:rPr>
     </w:lvl>
     <w:lvl w:ilvl="8" w:tplc="7930C0C0">
@@ -5340,7 +5427,7 @@
         <w:ind w:left="6480" w:hanging="360"/>
       </w:pPr>
       <w:rPr>
-        <w:rFonts w:hint="default" w:ascii="Wingdings" w:hAnsi="Wingdings"/>
+        <w:rFonts w:ascii="Wingdings" w:hAnsi="Wingdings" w:hint="default"/>
       </w:rPr>
     </w:lvl>
   </w:abstractNum>
@@ -5357,7 +5444,7 @@
         <w:ind w:left="1080" w:hanging="360"/>
       </w:pPr>
       <w:rPr>
-        <w:rFonts w:hint="default" w:ascii="Symbol" w:hAnsi="Symbol"/>
+        <w:rFonts w:ascii="Symbol" w:hAnsi="Symbol" w:hint="default"/>
       </w:rPr>
     </w:lvl>
     <w:lvl w:ilvl="1" w:tplc="5AA8777E">
@@ -5369,7 +5456,7 @@
         <w:ind w:left="1800" w:hanging="360"/>
       </w:pPr>
       <w:rPr>
-        <w:rFonts w:hint="default" w:ascii="Courier New" w:hAnsi="Courier New"/>
+        <w:rFonts w:ascii="Courier New" w:hAnsi="Courier New" w:hint="default"/>
       </w:rPr>
     </w:lvl>
     <w:lvl w:ilvl="2" w:tplc="92901964">
@@ -5381,7 +5468,7 @@
         <w:ind w:left="2160" w:hanging="360"/>
       </w:pPr>
       <w:rPr>
-        <w:rFonts w:hint="default" w:ascii="Wingdings" w:hAnsi="Wingdings"/>
+        <w:rFonts w:ascii="Wingdings" w:hAnsi="Wingdings" w:hint="default"/>
       </w:rPr>
     </w:lvl>
     <w:lvl w:ilvl="3" w:tplc="63FE8300">
@@ -5393,7 +5480,7 @@
         <w:ind w:left="2880" w:hanging="360"/>
       </w:pPr>
       <w:rPr>
-        <w:rFonts w:hint="default" w:ascii="Symbol" w:hAnsi="Symbol"/>
+        <w:rFonts w:ascii="Symbol" w:hAnsi="Symbol" w:hint="default"/>
       </w:rPr>
     </w:lvl>
     <w:lvl w:ilvl="4" w:tplc="27D472F4">
@@ -5405,7 +5492,7 @@
         <w:ind w:left="3600" w:hanging="360"/>
       </w:pPr>
       <w:rPr>
-        <w:rFonts w:hint="default" w:ascii="Courier New" w:hAnsi="Courier New"/>
+        <w:rFonts w:ascii="Courier New" w:hAnsi="Courier New" w:hint="default"/>
       </w:rPr>
     </w:lvl>
     <w:lvl w:ilvl="5" w:tplc="7F6E1C50">
@@ -5417,7 +5504,7 @@
         <w:ind w:left="4320" w:hanging="360"/>
       </w:pPr>
       <w:rPr>
-        <w:rFonts w:hint="default" w:ascii="Wingdings" w:hAnsi="Wingdings"/>
+        <w:rFonts w:ascii="Wingdings" w:hAnsi="Wingdings" w:hint="default"/>
       </w:rPr>
     </w:lvl>
     <w:lvl w:ilvl="6" w:tplc="91CE2D0E">
@@ -5429,7 +5516,7 @@
         <w:ind w:left="5040" w:hanging="360"/>
       </w:pPr>
       <w:rPr>
-        <w:rFonts w:hint="default" w:ascii="Symbol" w:hAnsi="Symbol"/>
+        <w:rFonts w:ascii="Symbol" w:hAnsi="Symbol" w:hint="default"/>
       </w:rPr>
     </w:lvl>
     <w:lvl w:ilvl="7" w:tplc="EF426B10">
@@ -5441,7 +5528,7 @@
         <w:ind w:left="5760" w:hanging="360"/>
       </w:pPr>
       <w:rPr>
-        <w:rFonts w:hint="default" w:ascii="Courier New" w:hAnsi="Courier New"/>
+        <w:rFonts w:ascii="Courier New" w:hAnsi="Courier New" w:hint="default"/>
       </w:rPr>
     </w:lvl>
     <w:lvl w:ilvl="8" w:tplc="B650BAC0">
@@ -5453,7 +5540,7 @@
         <w:ind w:left="6480" w:hanging="360"/>
       </w:pPr>
       <w:rPr>
-        <w:rFonts w:hint="default" w:ascii="Wingdings" w:hAnsi="Wingdings"/>
+        <w:rFonts w:ascii="Wingdings" w:hAnsi="Wingdings" w:hint="default"/>
       </w:rPr>
     </w:lvl>
   </w:abstractNum>
@@ -5470,7 +5557,7 @@
         <w:ind w:left="1440" w:hanging="360"/>
       </w:pPr>
       <w:rPr>
-        <w:rFonts w:hint="default" w:ascii="Symbol" w:hAnsi="Symbol"/>
+        <w:rFonts w:ascii="Symbol" w:hAnsi="Symbol" w:hint="default"/>
       </w:rPr>
     </w:lvl>
     <w:lvl w:ilvl="1" w:tplc="2376DDBE">
@@ -5482,7 +5569,7 @@
         <w:ind w:left="1440" w:hanging="360"/>
       </w:pPr>
       <w:rPr>
-        <w:rFonts w:hint="default" w:ascii="Courier New" w:hAnsi="Courier New"/>
+        <w:rFonts w:ascii="Courier New" w:hAnsi="Courier New" w:hint="default"/>
       </w:rPr>
     </w:lvl>
     <w:lvl w:ilvl="2" w:tplc="86B433DE">
@@ -5494,7 +5581,7 @@
         <w:ind w:left="2160" w:hanging="360"/>
       </w:pPr>
       <w:rPr>
-        <w:rFonts w:hint="default" w:ascii="Wingdings" w:hAnsi="Wingdings"/>
+        <w:rFonts w:ascii="Wingdings" w:hAnsi="Wingdings" w:hint="default"/>
       </w:rPr>
     </w:lvl>
     <w:lvl w:ilvl="3" w:tplc="155AA5B2">
@@ -5506,7 +5593,7 @@
         <w:ind w:left="2880" w:hanging="360"/>
       </w:pPr>
       <w:rPr>
-        <w:rFonts w:hint="default" w:ascii="Symbol" w:hAnsi="Symbol"/>
+        <w:rFonts w:ascii="Symbol" w:hAnsi="Symbol" w:hint="default"/>
       </w:rPr>
     </w:lvl>
     <w:lvl w:ilvl="4" w:tplc="3D1CD518">
@@ -5518,7 +5605,7 @@
         <w:ind w:left="3600" w:hanging="360"/>
       </w:pPr>
       <w:rPr>
-        <w:rFonts w:hint="default" w:ascii="Courier New" w:hAnsi="Courier New"/>
+        <w:rFonts w:ascii="Courier New" w:hAnsi="Courier New" w:hint="default"/>
       </w:rPr>
     </w:lvl>
     <w:lvl w:ilvl="5" w:tplc="ADBA5B3C">
@@ -5530,7 +5617,7 @@
         <w:ind w:left="4320" w:hanging="360"/>
       </w:pPr>
       <w:rPr>
-        <w:rFonts w:hint="default" w:ascii="Wingdings" w:hAnsi="Wingdings"/>
+        <w:rFonts w:ascii="Wingdings" w:hAnsi="Wingdings" w:hint="default"/>
       </w:rPr>
     </w:lvl>
     <w:lvl w:ilvl="6" w:tplc="7528F31A">
@@ -5542,7 +5629,7 @@
         <w:ind w:left="5040" w:hanging="360"/>
       </w:pPr>
       <w:rPr>
-        <w:rFonts w:hint="default" w:ascii="Symbol" w:hAnsi="Symbol"/>
+        <w:rFonts w:ascii="Symbol" w:hAnsi="Symbol" w:hint="default"/>
       </w:rPr>
     </w:lvl>
     <w:lvl w:ilvl="7" w:tplc="C486BA6E">
@@ -5554,7 +5641,7 @@
         <w:ind w:left="5760" w:hanging="360"/>
       </w:pPr>
       <w:rPr>
-        <w:rFonts w:hint="default" w:ascii="Courier New" w:hAnsi="Courier New"/>
+        <w:rFonts w:ascii="Courier New" w:hAnsi="Courier New" w:hint="default"/>
       </w:rPr>
     </w:lvl>
     <w:lvl w:ilvl="8" w:tplc="C5A62BA0">
@@ -5566,7 +5653,7 @@
         <w:ind w:left="6480" w:hanging="360"/>
       </w:pPr>
       <w:rPr>
-        <w:rFonts w:hint="default" w:ascii="Wingdings" w:hAnsi="Wingdings"/>
+        <w:rFonts w:ascii="Wingdings" w:hAnsi="Wingdings" w:hint="default"/>
       </w:rPr>
     </w:lvl>
   </w:abstractNum>
@@ -5583,7 +5670,7 @@
         <w:ind w:left="720" w:hanging="360"/>
       </w:pPr>
       <w:rPr>
-        <w:rFonts w:hint="default" w:ascii="Symbol" w:hAnsi="Symbol"/>
+        <w:rFonts w:ascii="Symbol" w:hAnsi="Symbol" w:hint="default"/>
       </w:rPr>
     </w:lvl>
     <w:lvl w:ilvl="1" w:tplc="B0F8AD6C">
@@ -5595,7 +5682,7 @@
         <w:ind w:left="1440" w:hanging="360"/>
       </w:pPr>
       <w:rPr>
-        <w:rFonts w:hint="default" w:ascii="Courier New" w:hAnsi="Courier New"/>
+        <w:rFonts w:ascii="Courier New" w:hAnsi="Courier New" w:hint="default"/>
       </w:rPr>
     </w:lvl>
     <w:lvl w:ilvl="2" w:tplc="862A64AA">
@@ -5607,7 +5694,7 @@
         <w:ind w:left="2160" w:hanging="360"/>
       </w:pPr>
       <w:rPr>
-        <w:rFonts w:hint="default" w:ascii="Wingdings" w:hAnsi="Wingdings"/>
+        <w:rFonts w:ascii="Wingdings" w:hAnsi="Wingdings" w:hint="default"/>
       </w:rPr>
     </w:lvl>
     <w:lvl w:ilvl="3" w:tplc="62D03606">
@@ -5619,7 +5706,7 @@
         <w:ind w:left="2880" w:hanging="360"/>
       </w:pPr>
       <w:rPr>
-        <w:rFonts w:hint="default" w:ascii="Symbol" w:hAnsi="Symbol"/>
+        <w:rFonts w:ascii="Symbol" w:hAnsi="Symbol" w:hint="default"/>
       </w:rPr>
     </w:lvl>
     <w:lvl w:ilvl="4" w:tplc="0178A7BC">
@@ -5631,7 +5718,7 @@
         <w:ind w:left="3600" w:hanging="360"/>
       </w:pPr>
       <w:rPr>
-        <w:rFonts w:hint="default" w:ascii="Courier New" w:hAnsi="Courier New"/>
+        <w:rFonts w:ascii="Courier New" w:hAnsi="Courier New" w:hint="default"/>
       </w:rPr>
     </w:lvl>
     <w:lvl w:ilvl="5" w:tplc="52D883D2">
@@ -5643,7 +5730,7 @@
         <w:ind w:left="4320" w:hanging="360"/>
       </w:pPr>
       <w:rPr>
-        <w:rFonts w:hint="default" w:ascii="Wingdings" w:hAnsi="Wingdings"/>
+        <w:rFonts w:ascii="Wingdings" w:hAnsi="Wingdings" w:hint="default"/>
       </w:rPr>
     </w:lvl>
     <w:lvl w:ilvl="6" w:tplc="AAD2EFC4">
@@ -5655,7 +5742,7 @@
         <w:ind w:left="5040" w:hanging="360"/>
       </w:pPr>
       <w:rPr>
-        <w:rFonts w:hint="default" w:ascii="Symbol" w:hAnsi="Symbol"/>
+        <w:rFonts w:ascii="Symbol" w:hAnsi="Symbol" w:hint="default"/>
       </w:rPr>
     </w:lvl>
     <w:lvl w:ilvl="7" w:tplc="C08A20EC">
@@ -5667,7 +5754,7 @@
         <w:ind w:left="5760" w:hanging="360"/>
       </w:pPr>
       <w:rPr>
-        <w:rFonts w:hint="default" w:ascii="Courier New" w:hAnsi="Courier New"/>
+        <w:rFonts w:ascii="Courier New" w:hAnsi="Courier New" w:hint="default"/>
       </w:rPr>
     </w:lvl>
     <w:lvl w:ilvl="8" w:tplc="40A8D800">
@@ -5679,7 +5766,7 @@
         <w:ind w:left="6480" w:hanging="360"/>
       </w:pPr>
       <w:rPr>
-        <w:rFonts w:hint="default" w:ascii="Wingdings" w:hAnsi="Wingdings"/>
+        <w:rFonts w:ascii="Wingdings" w:hAnsi="Wingdings" w:hint="default"/>
       </w:rPr>
     </w:lvl>
   </w:abstractNum>
@@ -5782,7 +5869,7 @@
         <w:ind w:left="720" w:hanging="360"/>
       </w:pPr>
       <w:rPr>
-        <w:rFonts w:hint="default" w:ascii="Symbol" w:hAnsi="Symbol"/>
+        <w:rFonts w:ascii="Symbol" w:hAnsi="Symbol" w:hint="default"/>
       </w:rPr>
     </w:lvl>
     <w:lvl w:ilvl="1" w:tplc="2E2EF6F2">
@@ -5794,7 +5881,7 @@
         <w:ind w:left="1440" w:hanging="360"/>
       </w:pPr>
       <w:rPr>
-        <w:rFonts w:hint="default" w:ascii="Courier New" w:hAnsi="Courier New"/>
+        <w:rFonts w:ascii="Courier New" w:hAnsi="Courier New" w:hint="default"/>
       </w:rPr>
     </w:lvl>
     <w:lvl w:ilvl="2" w:tplc="33548B46">
@@ -5806,7 +5893,7 @@
         <w:ind w:left="2160" w:hanging="360"/>
       </w:pPr>
       <w:rPr>
-        <w:rFonts w:hint="default" w:ascii="Wingdings" w:hAnsi="Wingdings"/>
+        <w:rFonts w:ascii="Wingdings" w:hAnsi="Wingdings" w:hint="default"/>
       </w:rPr>
     </w:lvl>
     <w:lvl w:ilvl="3" w:tplc="96745952">
@@ -5818,7 +5905,7 @@
         <w:ind w:left="2880" w:hanging="360"/>
       </w:pPr>
       <w:rPr>
-        <w:rFonts w:hint="default" w:ascii="Symbol" w:hAnsi="Symbol"/>
+        <w:rFonts w:ascii="Symbol" w:hAnsi="Symbol" w:hint="default"/>
       </w:rPr>
     </w:lvl>
     <w:lvl w:ilvl="4" w:tplc="0E563CC0">
@@ -5830,7 +5917,7 @@
         <w:ind w:left="3600" w:hanging="360"/>
       </w:pPr>
       <w:rPr>
-        <w:rFonts w:hint="default" w:ascii="Courier New" w:hAnsi="Courier New"/>
+        <w:rFonts w:ascii="Courier New" w:hAnsi="Courier New" w:hint="default"/>
       </w:rPr>
     </w:lvl>
     <w:lvl w:ilvl="5" w:tplc="102CABBC">
@@ -5842,7 +5929,7 @@
         <w:ind w:left="4320" w:hanging="360"/>
       </w:pPr>
       <w:rPr>
-        <w:rFonts w:hint="default" w:ascii="Wingdings" w:hAnsi="Wingdings"/>
+        <w:rFonts w:ascii="Wingdings" w:hAnsi="Wingdings" w:hint="default"/>
       </w:rPr>
     </w:lvl>
     <w:lvl w:ilvl="6" w:tplc="EC30A1DC">
@@ -5854,7 +5941,7 @@
         <w:ind w:left="5040" w:hanging="360"/>
       </w:pPr>
       <w:rPr>
-        <w:rFonts w:hint="default" w:ascii="Symbol" w:hAnsi="Symbol"/>
+        <w:rFonts w:ascii="Symbol" w:hAnsi="Symbol" w:hint="default"/>
       </w:rPr>
     </w:lvl>
     <w:lvl w:ilvl="7" w:tplc="1F569FB8">
@@ -5866,7 +5953,7 @@
         <w:ind w:left="5760" w:hanging="360"/>
       </w:pPr>
       <w:rPr>
-        <w:rFonts w:hint="default" w:ascii="Courier New" w:hAnsi="Courier New"/>
+        <w:rFonts w:ascii="Courier New" w:hAnsi="Courier New" w:hint="default"/>
       </w:rPr>
     </w:lvl>
     <w:lvl w:ilvl="8" w:tplc="FD649E02">
@@ -5878,7 +5965,7 @@
         <w:ind w:left="6480" w:hanging="360"/>
       </w:pPr>
       <w:rPr>
-        <w:rFonts w:hint="default" w:ascii="Wingdings" w:hAnsi="Wingdings"/>
+        <w:rFonts w:ascii="Wingdings" w:hAnsi="Wingdings" w:hint="default"/>
       </w:rPr>
     </w:lvl>
   </w:abstractNum>
@@ -5895,7 +5982,7 @@
         <w:ind w:left="720" w:hanging="360"/>
       </w:pPr>
       <w:rPr>
-        <w:rFonts w:hint="default" w:ascii="Symbol" w:hAnsi="Symbol"/>
+        <w:rFonts w:ascii="Symbol" w:hAnsi="Symbol" w:hint="default"/>
       </w:rPr>
     </w:lvl>
     <w:lvl w:ilvl="1" w:tplc="0C090003" w:tentative="1">
@@ -5907,7 +5994,7 @@
         <w:ind w:left="1440" w:hanging="360"/>
       </w:pPr>
       <w:rPr>
-        <w:rFonts w:hint="default" w:ascii="Courier New" w:hAnsi="Courier New" w:cs="Courier New"/>
+        <w:rFonts w:ascii="Courier New" w:hAnsi="Courier New" w:cs="Courier New" w:hint="default"/>
       </w:rPr>
     </w:lvl>
     <w:lvl w:ilvl="2" w:tplc="0C090005" w:tentative="1">
@@ -5919,7 +6006,7 @@
         <w:ind w:left="2160" w:hanging="360"/>
       </w:pPr>
       <w:rPr>
-        <w:rFonts w:hint="default" w:ascii="Wingdings" w:hAnsi="Wingdings"/>
+        <w:rFonts w:ascii="Wingdings" w:hAnsi="Wingdings" w:hint="default"/>
       </w:rPr>
     </w:lvl>
     <w:lvl w:ilvl="3" w:tplc="0C090001" w:tentative="1">
@@ -5931,7 +6018,7 @@
         <w:ind w:left="2880" w:hanging="360"/>
       </w:pPr>
       <w:rPr>
-        <w:rFonts w:hint="default" w:ascii="Symbol" w:hAnsi="Symbol"/>
+        <w:rFonts w:ascii="Symbol" w:hAnsi="Symbol" w:hint="default"/>
       </w:rPr>
     </w:lvl>
     <w:lvl w:ilvl="4" w:tplc="0C090003" w:tentative="1">
@@ -5943,7 +6030,7 @@
         <w:ind w:left="3600" w:hanging="360"/>
       </w:pPr>
       <w:rPr>
-        <w:rFonts w:hint="default" w:ascii="Courier New" w:hAnsi="Courier New" w:cs="Courier New"/>
+        <w:rFonts w:ascii="Courier New" w:hAnsi="Courier New" w:cs="Courier New" w:hint="default"/>
       </w:rPr>
     </w:lvl>
     <w:lvl w:ilvl="5" w:tplc="0C090005" w:tentative="1">
@@ -5955,7 +6042,7 @@
         <w:ind w:left="4320" w:hanging="360"/>
       </w:pPr>
       <w:rPr>
-        <w:rFonts w:hint="default" w:ascii="Wingdings" w:hAnsi="Wingdings"/>
+        <w:rFonts w:ascii="Wingdings" w:hAnsi="Wingdings" w:hint="default"/>
       </w:rPr>
     </w:lvl>
     <w:lvl w:ilvl="6" w:tplc="0C090001" w:tentative="1">
@@ -5967,7 +6054,7 @@
         <w:ind w:left="5040" w:hanging="360"/>
       </w:pPr>
       <w:rPr>
-        <w:rFonts w:hint="default" w:ascii="Symbol" w:hAnsi="Symbol"/>
+        <w:rFonts w:ascii="Symbol" w:hAnsi="Symbol" w:hint="default"/>
       </w:rPr>
     </w:lvl>
     <w:lvl w:ilvl="7" w:tplc="0C090003" w:tentative="1">
@@ -5979,7 +6066,7 @@
         <w:ind w:left="5760" w:hanging="360"/>
       </w:pPr>
       <w:rPr>
-        <w:rFonts w:hint="default" w:ascii="Courier New" w:hAnsi="Courier New" w:cs="Courier New"/>
+        <w:rFonts w:ascii="Courier New" w:hAnsi="Courier New" w:cs="Courier New" w:hint="default"/>
       </w:rPr>
     </w:lvl>
     <w:lvl w:ilvl="8" w:tplc="0C090005" w:tentative="1">
@@ -5991,7 +6078,7 @@
         <w:ind w:left="6480" w:hanging="360"/>
       </w:pPr>
       <w:rPr>
-        <w:rFonts w:hint="default" w:ascii="Wingdings" w:hAnsi="Wingdings"/>
+        <w:rFonts w:ascii="Wingdings" w:hAnsi="Wingdings" w:hint="default"/>
       </w:rPr>
     </w:lvl>
   </w:abstractNum>
@@ -6045,11 +6132,11 @@
 </file>
 
 <file path=word/styles.xml><?xml version="1.0" encoding="utf-8"?>
-<w:styles xmlns:wp14="http://schemas.microsoft.com/office/word/2010/wordprocessingDrawing" xmlns:mc="http://schemas.openxmlformats.org/markup-compatibility/2006" xmlns:r="http://schemas.openxmlformats.org/officeDocument/2006/relationships" xmlns:w="http://schemas.openxmlformats.org/wordprocessingml/2006/main" xmlns:w14="http://schemas.microsoft.com/office/word/2010/wordml" xmlns:w15="http://schemas.microsoft.com/office/word/2012/wordml" xmlns:w16cex="http://schemas.microsoft.com/office/word/2018/wordml/cex" xmlns:w16cid="http://schemas.microsoft.com/office/word/2016/wordml/cid" xmlns:w16="http://schemas.microsoft.com/office/word/2018/wordml" xmlns:w16sdtdh="http://schemas.microsoft.com/office/word/2020/wordml/sdtdatahash" xmlns:w16se="http://schemas.microsoft.com/office/word/2015/wordml/symex" mc:Ignorable="w14 w15 w16se w16cid w16 w16cex w16sdtdh wp14">
+<w:styles xmlns:mc="http://schemas.openxmlformats.org/markup-compatibility/2006" xmlns:r="http://schemas.openxmlformats.org/officeDocument/2006/relationships" xmlns:w="http://schemas.openxmlformats.org/wordprocessingml/2006/main" xmlns:w14="http://schemas.microsoft.com/office/word/2010/wordml" xmlns:w15="http://schemas.microsoft.com/office/word/2012/wordml" xmlns:w16cex="http://schemas.microsoft.com/office/word/2018/wordml/cex" xmlns:w16cid="http://schemas.microsoft.com/office/word/2016/wordml/cid" xmlns:w16="http://schemas.microsoft.com/office/word/2018/wordml" xmlns:w16sdtdh="http://schemas.microsoft.com/office/word/2020/wordml/sdtdatahash" xmlns:w16se="http://schemas.microsoft.com/office/word/2015/wordml/symex" mc:Ignorable="w14 w15 w16se w16cid w16 w16cex w16sdtdh">
   <w:docDefaults>
     <w:rPrDefault>
       <w:rPr>
-        <w:rFonts w:asciiTheme="minorHAnsi" w:hAnsiTheme="minorHAnsi" w:eastAsiaTheme="minorHAnsi" w:cstheme="minorBidi"/>
+        <w:rFonts w:asciiTheme="minorHAnsi" w:eastAsiaTheme="minorHAnsi" w:hAnsiTheme="minorHAnsi" w:cstheme="minorBidi"/>
         <w:sz w:val="22"/>
         <w:szCs w:val="22"/>
         <w:lang w:val="en-AU" w:eastAsia="en-US" w:bidi="ar-SA"/>
@@ -6064,14 +6151,14 @@
   <w:latentStyles w:defLockedState="0" w:defUIPriority="99" w:defSemiHidden="0" w:defUnhideWhenUsed="0" w:defQFormat="0" w:count="376">
     <w:lsdException w:name="Normal" w:uiPriority="0" w:qFormat="1"/>
     <w:lsdException w:name="heading 1" w:uiPriority="9" w:qFormat="1"/>
-    <w:lsdException w:name="heading 2" w:uiPriority="9" w:semiHidden="1" w:unhideWhenUsed="1" w:qFormat="1"/>
+    <w:lsdException w:name="heading 2" w:semiHidden="1" w:uiPriority="9" w:unhideWhenUsed="1" w:qFormat="1"/>
     <w:lsdException w:name="heading 3" w:semiHidden="1" w:unhideWhenUsed="1" w:qFormat="1"/>
-    <w:lsdException w:name="heading 4" w:uiPriority="9" w:semiHidden="1" w:unhideWhenUsed="1" w:qFormat="1"/>
-    <w:lsdException w:name="heading 5" w:uiPriority="9" w:semiHidden="1" w:unhideWhenUsed="1" w:qFormat="1"/>
-    <w:lsdException w:name="heading 6" w:uiPriority="9" w:semiHidden="1" w:unhideWhenUsed="1" w:qFormat="1"/>
-    <w:lsdException w:name="heading 7" w:uiPriority="9" w:semiHidden="1" w:unhideWhenUsed="1" w:qFormat="1"/>
-    <w:lsdException w:name="heading 8" w:uiPriority="9" w:semiHidden="1" w:unhideWhenUsed="1" w:qFormat="1"/>
-    <w:lsdException w:name="heading 9" w:uiPriority="9" w:semiHidden="1" w:unhideWhenUsed="1" w:qFormat="1"/>
+    <w:lsdException w:name="heading 4" w:semiHidden="1" w:uiPriority="9" w:unhideWhenUsed="1" w:qFormat="1"/>
+    <w:lsdException w:name="heading 5" w:semiHidden="1" w:uiPriority="9" w:unhideWhenUsed="1" w:qFormat="1"/>
+    <w:lsdException w:name="heading 6" w:semiHidden="1" w:uiPriority="9" w:unhideWhenUsed="1" w:qFormat="1"/>
+    <w:lsdException w:name="heading 7" w:semiHidden="1" w:uiPriority="9" w:unhideWhenUsed="1" w:qFormat="1"/>
+    <w:lsdException w:name="heading 8" w:semiHidden="1" w:uiPriority="9" w:unhideWhenUsed="1" w:qFormat="1"/>
+    <w:lsdException w:name="heading 9" w:semiHidden="1" w:uiPriority="9" w:unhideWhenUsed="1" w:qFormat="1"/>
     <w:lsdException w:name="index 1" w:semiHidden="1" w:unhideWhenUsed="1"/>
     <w:lsdException w:name="index 2" w:semiHidden="1" w:unhideWhenUsed="1"/>
     <w:lsdException w:name="index 3" w:semiHidden="1" w:unhideWhenUsed="1"/>
@@ -6081,22 +6168,22 @@
     <w:lsdException w:name="index 7" w:semiHidden="1" w:unhideWhenUsed="1"/>
     <w:lsdException w:name="index 8" w:semiHidden="1" w:unhideWhenUsed="1"/>
     <w:lsdException w:name="index 9" w:semiHidden="1" w:unhideWhenUsed="1"/>
-    <w:lsdException w:name="toc 1" w:uiPriority="39" w:semiHidden="1" w:unhideWhenUsed="1"/>
-    <w:lsdException w:name="toc 2" w:uiPriority="39" w:semiHidden="1" w:unhideWhenUsed="1"/>
-    <w:lsdException w:name="toc 3" w:uiPriority="39" w:semiHidden="1" w:unhideWhenUsed="1"/>
-    <w:lsdException w:name="toc 4" w:uiPriority="39" w:semiHidden="1" w:unhideWhenUsed="1"/>
-    <w:lsdException w:name="toc 5" w:uiPriority="39" w:semiHidden="1" w:unhideWhenUsed="1"/>
-    <w:lsdException w:name="toc 6" w:uiPriority="39" w:semiHidden="1" w:unhideWhenUsed="1"/>
-    <w:lsdException w:name="toc 7" w:uiPriority="39" w:semiHidden="1" w:unhideWhenUsed="1"/>
-    <w:lsdException w:name="toc 8" w:uiPriority="39" w:semiHidden="1" w:unhideWhenUsed="1"/>
-    <w:lsdException w:name="toc 9" w:uiPriority="39" w:semiHidden="1" w:unhideWhenUsed="1"/>
+    <w:lsdException w:name="toc 1" w:semiHidden="1" w:uiPriority="39" w:unhideWhenUsed="1"/>
+    <w:lsdException w:name="toc 2" w:semiHidden="1" w:uiPriority="39" w:unhideWhenUsed="1"/>
+    <w:lsdException w:name="toc 3" w:semiHidden="1" w:uiPriority="39" w:unhideWhenUsed="1"/>
+    <w:lsdException w:name="toc 4" w:semiHidden="1" w:uiPriority="39" w:unhideWhenUsed="1"/>
+    <w:lsdException w:name="toc 5" w:semiHidden="1" w:uiPriority="39" w:unhideWhenUsed="1"/>
+    <w:lsdException w:name="toc 6" w:semiHidden="1" w:uiPriority="39" w:unhideWhenUsed="1"/>
+    <w:lsdException w:name="toc 7" w:semiHidden="1" w:uiPriority="39" w:unhideWhenUsed="1"/>
+    <w:lsdException w:name="toc 8" w:semiHidden="1" w:uiPriority="39" w:unhideWhenUsed="1"/>
+    <w:lsdException w:name="toc 9" w:semiHidden="1" w:uiPriority="39" w:unhideWhenUsed="1"/>
     <w:lsdException w:name="Normal Indent" w:semiHidden="1" w:unhideWhenUsed="1"/>
     <w:lsdException w:name="footnote text" w:semiHidden="1" w:unhideWhenUsed="1"/>
     <w:lsdException w:name="annotation text" w:semiHidden="1" w:unhideWhenUsed="1"/>
     <w:lsdException w:name="header" w:semiHidden="1" w:unhideWhenUsed="1"/>
     <w:lsdException w:name="footer" w:semiHidden="1" w:unhideWhenUsed="1"/>
     <w:lsdException w:name="index heading" w:semiHidden="1" w:unhideWhenUsed="1"/>
-    <w:lsdException w:name="caption" w:uiPriority="35" w:semiHidden="1" w:unhideWhenUsed="1" w:qFormat="1"/>
+    <w:lsdException w:name="caption" w:semiHidden="1" w:uiPriority="35" w:unhideWhenUsed="1" w:qFormat="1"/>
     <w:lsdException w:name="table of figures" w:semiHidden="1" w:unhideWhenUsed="1"/>
     <w:lsdException w:name="envelope address" w:semiHidden="1" w:unhideWhenUsed="1"/>
     <w:lsdException w:name="envelope return" w:semiHidden="1" w:unhideWhenUsed="1"/>
@@ -6127,7 +6214,7 @@
     <w:lsdException w:name="Title" w:uiPriority="10" w:qFormat="1"/>
     <w:lsdException w:name="Closing" w:semiHidden="1" w:unhideWhenUsed="1"/>
     <w:lsdException w:name="Signature" w:semiHidden="1" w:unhideWhenUsed="1"/>
-    <w:lsdException w:name="Default Paragraph Font" w:uiPriority="1" w:semiHidden="1" w:unhideWhenUsed="1"/>
+    <w:lsdException w:name="Default Paragraph Font" w:semiHidden="1" w:uiPriority="1" w:unhideWhenUsed="1"/>
     <w:lsdException w:name="Body Text" w:semiHidden="1" w:unhideWhenUsed="1"/>
     <w:lsdException w:name="Body Text Indent" w:semiHidden="1" w:unhideWhenUsed="1"/>
     <w:lsdException w:name="List Continue" w:semiHidden="1" w:unhideWhenUsed="1"/>
@@ -6327,8 +6414,8 @@
     <w:lsdException w:name="Subtle Reference" w:uiPriority="31" w:qFormat="1"/>
     <w:lsdException w:name="Intense Reference" w:uiPriority="32" w:qFormat="1"/>
     <w:lsdException w:name="Book Title" w:uiPriority="33" w:qFormat="1"/>
-    <w:lsdException w:name="Bibliography" w:uiPriority="37" w:semiHidden="1" w:unhideWhenUsed="1"/>
-    <w:lsdException w:name="TOC Heading" w:uiPriority="39" w:semiHidden="1" w:unhideWhenUsed="1" w:qFormat="1"/>
+    <w:lsdException w:name="Bibliography" w:semiHidden="1" w:uiPriority="37" w:unhideWhenUsed="1"/>
+    <w:lsdException w:name="TOC Heading" w:semiHidden="1" w:uiPriority="39" w:unhideWhenUsed="1" w:qFormat="1"/>
     <w:lsdException w:name="Plain Table 1" w:uiPriority="41"/>
     <w:lsdException w:name="Plain Table 2" w:uiPriority="42"/>
     <w:lsdException w:name="Plain Table 3" w:uiPriority="43"/>
@@ -6439,7 +6526,7 @@
     <w:lsdException w:name="Unresolved Mention" w:semiHidden="1" w:unhideWhenUsed="1"/>
     <w:lsdException w:name="Smart Link" w:semiHidden="1" w:unhideWhenUsed="1"/>
   </w:latentStyles>
-  <w:style w:type="paragraph" w:styleId="Normal" w:default="1">
+  <w:style w:type="paragraph" w:default="1" w:styleId="Normal">
     <w:name w:val="Normal"/>
     <w:qFormat/>
     <w:rsid w:val="002E31A4"/>
@@ -6511,13 +6598,13 @@
       <w:b/>
     </w:rPr>
   </w:style>
-  <w:style w:type="character" w:styleId="DefaultParagraphFont" w:default="1">
+  <w:style w:type="character" w:default="1" w:styleId="DefaultParagraphFont">
     <w:name w:val="Default Paragraph Font"/>
     <w:uiPriority w:val="1"/>
     <w:semiHidden/>
     <w:unhideWhenUsed/>
   </w:style>
-  <w:style w:type="table" w:styleId="TableNormal" w:default="1">
+  <w:style w:type="table" w:default="1" w:styleId="TableNormal">
     <w:name w:val="Normal Table"/>
     <w:uiPriority w:val="99"/>
     <w:semiHidden/>
@@ -6532,7 +6619,7 @@
       </w:tblCellMar>
     </w:tblPr>
   </w:style>
-  <w:style w:type="numbering" w:styleId="NoList" w:default="1">
+  <w:style w:type="numbering" w:default="1" w:styleId="NoList">
     <w:name w:val="No List"/>
     <w:uiPriority w:val="99"/>
     <w:semiHidden/>
@@ -6558,14 +6645,14 @@
       <w:sz w:val="32"/>
     </w:rPr>
   </w:style>
-  <w:style w:type="character" w:styleId="HeaderChar" w:customStyle="1">
+  <w:style w:type="character" w:customStyle="1" w:styleId="HeaderChar">
     <w:name w:val="Header Char"/>
     <w:basedOn w:val="DefaultParagraphFont"/>
     <w:link w:val="Header"/>
     <w:uiPriority w:val="99"/>
     <w:rsid w:val="002E31A4"/>
     <w:rPr>
-      <w:rFonts w:ascii="Arial" w:hAnsi="Arial" w:eastAsiaTheme="majorEastAsia" w:cstheme="majorBidi"/>
+      <w:rFonts w:ascii="Arial" w:eastAsiaTheme="majorEastAsia" w:hAnsi="Arial" w:cstheme="majorBidi"/>
       <w:b/>
       <w:bCs/>
       <w:color w:val="404040" w:themeColor="text1" w:themeTint="BF"/>
@@ -6583,7 +6670,7 @@
     <w:rsid w:val="002E31A4"/>
     <w:pPr>
       <w:pBdr>
-        <w:top w:val="single" w:color="auto" w:sz="4" w:space="10"/>
+        <w:top w:val="single" w:sz="4" w:space="10" w:color="auto"/>
       </w:pBdr>
       <w:tabs>
         <w:tab w:val="center" w:pos="4513"/>
@@ -6594,7 +6681,7 @@
       <w:sz w:val="16"/>
     </w:rPr>
   </w:style>
-  <w:style w:type="character" w:styleId="FooterChar" w:customStyle="1">
+  <w:style w:type="character" w:customStyle="1" w:styleId="FooterChar">
     <w:name w:val="Footer Char"/>
     <w:basedOn w:val="DefaultParagraphFont"/>
     <w:link w:val="Footer"/>
@@ -6622,12 +6709,12 @@
     </w:rPr>
     <w:tblPr>
       <w:tblBorders>
-        <w:top w:val="single" w:color="auto" w:sz="4" w:space="0"/>
-        <w:left w:val="single" w:color="auto" w:sz="4" w:space="0"/>
-        <w:bottom w:val="single" w:color="auto" w:sz="4" w:space="0"/>
-        <w:right w:val="single" w:color="auto" w:sz="4" w:space="0"/>
-        <w:insideH w:val="single" w:color="auto" w:sz="4" w:space="0"/>
-        <w:insideV w:val="single" w:color="auto" w:sz="4" w:space="0"/>
+        <w:top w:val="single" w:sz="4" w:space="0" w:color="auto"/>
+        <w:left w:val="single" w:sz="4" w:space="0" w:color="auto"/>
+        <w:bottom w:val="single" w:sz="4" w:space="0" w:color="auto"/>
+        <w:right w:val="single" w:sz="4" w:space="0" w:color="auto"/>
+        <w:insideH w:val="single" w:sz="4" w:space="0" w:color="auto"/>
+        <w:insideV w:val="single" w:sz="4" w:space="0" w:color="auto"/>
       </w:tblBorders>
     </w:tblPr>
   </w:style>
@@ -6668,7 +6755,7 @@
       <w:szCs w:val="18"/>
     </w:rPr>
   </w:style>
-  <w:style w:type="character" w:styleId="BalloonTextChar" w:customStyle="1">
+  <w:style w:type="character" w:customStyle="1" w:styleId="BalloonTextChar">
     <w:name w:val="Balloon Text Char"/>
     <w:basedOn w:val="DefaultParagraphFont"/>
     <w:link w:val="BalloonText"/>
@@ -6682,7 +6769,7 @@
       <w:lang w:val="en-GB"/>
     </w:rPr>
   </w:style>
-  <w:style w:type="paragraph" w:styleId="ExampleText" w:customStyle="1">
+  <w:style w:type="paragraph" w:customStyle="1" w:styleId="ExampleText">
     <w:name w:val="Example Text"/>
     <w:basedOn w:val="Normal"/>
     <w:qFormat/>
@@ -6691,7 +6778,7 @@
       <w:i/>
     </w:rPr>
   </w:style>
-  <w:style w:type="paragraph" w:styleId="BodyTextItalic" w:customStyle="1">
+  <w:style w:type="paragraph" w:customStyle="1" w:styleId="BodyTextItalic">
     <w:name w:val="Body Text Italic"/>
     <w:basedOn w:val="ExampleText"/>
     <w:qFormat/>
@@ -6700,7 +6787,7 @@
       <w:i w:val="0"/>
     </w:rPr>
   </w:style>
-  <w:style w:type="table" w:styleId="DefaultTable" w:customStyle="1">
+  <w:style w:type="table" w:customStyle="1" w:styleId="DefaultTable">
     <w:name w:val="Default Table"/>
     <w:qFormat/>
     <w:rsid w:val="002E31A4"/>
@@ -6708,7 +6795,7 @@
       <w:spacing w:after="0" w:line="240" w:lineRule="auto"/>
     </w:pPr>
     <w:rPr>
-      <w:rFonts w:ascii="Minion Pro" w:hAnsi="Minion Pro" w:eastAsia="Times New Roman" w:cs="Minion Pro"/>
+      <w:rFonts w:ascii="Minion Pro" w:eastAsia="Times New Roman" w:hAnsi="Minion Pro" w:cs="Minion Pro"/>
       <w:sz w:val="24"/>
       <w:szCs w:val="20"/>
       <w:lang w:val="en-GB" w:eastAsia="en-GB"/>
@@ -6716,12 +6803,12 @@
     <w:tblPr>
       <w:tblInd w:w="0" w:type="dxa"/>
       <w:tblBorders>
-        <w:top w:val="single" w:color="000000" w:sz="8" w:space="0"/>
-        <w:left w:val="single" w:color="000000" w:sz="8" w:space="0"/>
-        <w:bottom w:val="single" w:color="000000" w:sz="8" w:space="0"/>
-        <w:right w:val="single" w:color="000000" w:sz="8" w:space="0"/>
-        <w:insideH w:val="single" w:color="auto" w:sz="4" w:space="0"/>
-        <w:insideV w:val="single" w:color="auto" w:sz="4" w:space="0"/>
+        <w:top w:val="single" w:sz="8" w:space="0" w:color="000000"/>
+        <w:left w:val="single" w:sz="8" w:space="0" w:color="000000"/>
+        <w:bottom w:val="single" w:sz="8" w:space="0" w:color="000000"/>
+        <w:right w:val="single" w:sz="8" w:space="0" w:color="000000"/>
+        <w:insideH w:val="single" w:sz="4" w:space="0" w:color="auto"/>
+        <w:insideV w:val="single" w:sz="4" w:space="0" w:color="auto"/>
       </w:tblBorders>
       <w:tblCellMar>
         <w:top w:w="0" w:type="dxa"/>
@@ -6731,35 +6818,35 @@
       </w:tblCellMar>
     </w:tblPr>
   </w:style>
-  <w:style w:type="character" w:styleId="Heading1Char" w:customStyle="1">
+  <w:style w:type="character" w:customStyle="1" w:styleId="Heading1Char">
     <w:name w:val="Heading 1 Char"/>
     <w:basedOn w:val="DefaultParagraphFont"/>
     <w:link w:val="Heading1"/>
     <w:uiPriority w:val="9"/>
     <w:rsid w:val="002E31A4"/>
     <w:rPr>
-      <w:rFonts w:ascii="Arial" w:hAnsi="Arial" w:eastAsiaTheme="majorEastAsia" w:cstheme="majorBidi"/>
+      <w:rFonts w:ascii="Arial" w:eastAsiaTheme="majorEastAsia" w:hAnsi="Arial" w:cstheme="majorBidi"/>
       <w:color w:val="404040" w:themeColor="text1" w:themeTint="BF"/>
       <w:sz w:val="56"/>
       <w:szCs w:val="32"/>
       <w:lang w:val="en-GB"/>
     </w:rPr>
   </w:style>
-  <w:style w:type="character" w:styleId="Heading2Char" w:customStyle="1">
+  <w:style w:type="character" w:customStyle="1" w:styleId="Heading2Char">
     <w:name w:val="Heading 2 Char"/>
     <w:basedOn w:val="DefaultParagraphFont"/>
     <w:link w:val="Heading2"/>
     <w:uiPriority w:val="9"/>
     <w:rsid w:val="002E31A4"/>
     <w:rPr>
-      <w:rFonts w:ascii="Arial" w:hAnsi="Arial" w:eastAsiaTheme="majorEastAsia" w:cstheme="majorBidi"/>
+      <w:rFonts w:ascii="Arial" w:eastAsiaTheme="majorEastAsia" w:hAnsi="Arial" w:cstheme="majorBidi"/>
       <w:color w:val="404040" w:themeColor="text1" w:themeTint="BF"/>
       <w:sz w:val="28"/>
       <w:szCs w:val="26"/>
       <w:lang w:val="en-GB"/>
     </w:rPr>
   </w:style>
-  <w:style w:type="character" w:styleId="Heading3Char" w:customStyle="1">
+  <w:style w:type="character" w:customStyle="1" w:styleId="Heading3Char">
     <w:name w:val="Heading 3 Char"/>
     <w:basedOn w:val="DefaultParagraphFont"/>
     <w:link w:val="Heading3"/>
@@ -6861,7 +6948,7 @@
       <w:szCs w:val="20"/>
     </w:rPr>
   </w:style>
-  <w:style w:type="character" w:styleId="CommentTextChar" w:customStyle="1">
+  <w:style w:type="character" w:customStyle="1" w:styleId="CommentTextChar">
     <w:name w:val="Comment Text Char"/>
     <w:basedOn w:val="DefaultParagraphFont"/>
     <w:link w:val="CommentText"/>
@@ -6889,7 +6976,7 @@
       <w:bCs/>
     </w:rPr>
   </w:style>
-  <w:style w:type="character" w:styleId="CommentSubjectChar" w:customStyle="1">
+  <w:style w:type="character" w:customStyle="1" w:styleId="CommentSubjectChar">
     <w:name w:val="Comment Subject Char"/>
     <w:basedOn w:val="CommentTextChar"/>
     <w:link w:val="CommentSubject"/>
@@ -6928,7 +7015,7 @@
       <w:shd w:val="clear" w:color="auto" w:fill="E1DFDD"/>
     </w:rPr>
   </w:style>
-  <w:style w:type="character" w:styleId="normaltextrun" w:customStyle="1">
+  <w:style w:type="character" w:customStyle="1" w:styleId="normaltextrun">
     <w:name w:val="normaltextrun"/>
     <w:basedOn w:val="DefaultParagraphFont"/>
     <w:rsid w:val="00E15F31"/>
@@ -6946,7 +7033,7 @@
       <w:contextualSpacing/>
     </w:pPr>
   </w:style>
-  <w:style w:type="character" w:styleId="ListParagraphChar" w:customStyle="1">
+  <w:style w:type="character" w:customStyle="1" w:styleId="ListParagraphChar">
     <w:name w:val="List Paragraph Char"/>
     <w:aliases w:val="List Paragraph1 Char,Single bullet style Char,Bullets Char,Table numbering Char,Questions and numbered lists Char"/>
     <w:basedOn w:val="DefaultParagraphFont"/>
@@ -6961,12 +7048,12 @@
       <w:lang w:val="en-GB"/>
     </w:rPr>
   </w:style>
-  <w:style w:type="character" w:styleId="eop" w:customStyle="1">
+  <w:style w:type="character" w:customStyle="1" w:styleId="eop">
     <w:name w:val="eop"/>
     <w:basedOn w:val="DefaultParagraphFont"/>
     <w:rsid w:val="00442C1E"/>
   </w:style>
-  <w:style w:type="paragraph" w:styleId="paragraph" w:customStyle="1">
+  <w:style w:type="paragraph" w:customStyle="1" w:styleId="paragraph">
     <w:name w:val="paragraph"/>
     <w:basedOn w:val="Normal"/>
     <w:rsid w:val="000871AC"/>
@@ -6974,27 +7061,27 @@
       <w:spacing w:before="100" w:beforeAutospacing="1" w:after="100" w:afterAutospacing="1"/>
     </w:pPr>
     <w:rPr>
-      <w:rFonts w:ascii="Times New Roman" w:hAnsi="Times New Roman" w:eastAsia="Times New Roman" w:cs="Times New Roman"/>
+      <w:rFonts w:ascii="Times New Roman" w:eastAsia="Times New Roman" w:hAnsi="Times New Roman" w:cs="Times New Roman"/>
       <w:sz w:val="24"/>
       <w:lang w:val="en-AU" w:eastAsia="en-AU"/>
     </w:rPr>
   </w:style>
-  <w:style w:type="character" w:styleId="pagebreaktextspan" w:customStyle="1">
+  <w:style w:type="character" w:customStyle="1" w:styleId="pagebreaktextspan">
     <w:name w:val="pagebreaktextspan"/>
     <w:basedOn w:val="DefaultParagraphFont"/>
     <w:rsid w:val="00BB0696"/>
   </w:style>
-  <w:style w:type="character" w:styleId="scxw183000437" w:customStyle="1">
+  <w:style w:type="character" w:customStyle="1" w:styleId="scxw183000437">
     <w:name w:val="scxw183000437"/>
     <w:basedOn w:val="DefaultParagraphFont"/>
     <w:rsid w:val="006F3D53"/>
   </w:style>
-  <w:style w:type="character" w:styleId="tabchar" w:customStyle="1">
+  <w:style w:type="character" w:customStyle="1" w:styleId="tabchar">
     <w:name w:val="tabchar"/>
     <w:basedOn w:val="DefaultParagraphFont"/>
     <w:rsid w:val="006F3D53"/>
   </w:style>
-  <w:style w:type="paragraph" w:styleId="msonormal0" w:customStyle="1">
+  <w:style w:type="paragraph" w:customStyle="1" w:styleId="msonormal0">
     <w:name w:val="msonormal"/>
     <w:basedOn w:val="Normal"/>
     <w:rsid w:val="00810BA7"/>
@@ -7002,17 +7089,17 @@
       <w:spacing w:before="100" w:beforeAutospacing="1" w:after="100" w:afterAutospacing="1"/>
     </w:pPr>
     <w:rPr>
-      <w:rFonts w:ascii="Times New Roman" w:hAnsi="Times New Roman" w:eastAsia="Times New Roman" w:cs="Times New Roman"/>
+      <w:rFonts w:ascii="Times New Roman" w:eastAsia="Times New Roman" w:hAnsi="Times New Roman" w:cs="Times New Roman"/>
       <w:sz w:val="24"/>
       <w:lang w:val="en-AU" w:eastAsia="en-AU"/>
     </w:rPr>
   </w:style>
-  <w:style w:type="character" w:styleId="textrun" w:customStyle="1">
+  <w:style w:type="character" w:customStyle="1" w:styleId="textrun">
     <w:name w:val="textrun"/>
     <w:basedOn w:val="DefaultParagraphFont"/>
     <w:rsid w:val="00810BA7"/>
   </w:style>
-  <w:style w:type="paragraph" w:styleId="outlineelement" w:customStyle="1">
+  <w:style w:type="paragraph" w:customStyle="1" w:styleId="outlineelement">
     <w:name w:val="outlineelement"/>
     <w:basedOn w:val="Normal"/>
     <w:rsid w:val="00810BA7"/>
@@ -7020,7 +7107,7 @@
       <w:spacing w:before="100" w:beforeAutospacing="1" w:after="100" w:afterAutospacing="1"/>
     </w:pPr>
     <w:rPr>
-      <w:rFonts w:ascii="Times New Roman" w:hAnsi="Times New Roman" w:eastAsia="Times New Roman" w:cs="Times New Roman"/>
+      <w:rFonts w:ascii="Times New Roman" w:eastAsia="Times New Roman" w:hAnsi="Times New Roman" w:cs="Times New Roman"/>
       <w:sz w:val="24"/>
       <w:lang w:val="en-AU" w:eastAsia="en-AU"/>
     </w:rPr>
@@ -7037,50 +7124,17 @@
       <w:u w:val="single"/>
     </w:rPr>
   </w:style>
-  <w:style w:type="character" w:styleId="linebreakblob" w:customStyle="1">
+  <w:style w:type="character" w:customStyle="1" w:styleId="linebreakblob">
     <w:name w:val="linebreakblob"/>
     <w:basedOn w:val="DefaultParagraphFont"/>
     <w:rsid w:val="00810BA7"/>
   </w:style>
-  <w:style w:type="character" w:styleId="scxw79036781" w:customStyle="1">
+  <w:style w:type="character" w:customStyle="1" w:styleId="scxw79036781">
     <w:name w:val="scxw79036781"/>
     <w:basedOn w:val="DefaultParagraphFont"/>
     <w:rsid w:val="00810BA7"/>
   </w:style>
 </w:styles>
-</file>
-
-<file path=word/glossary/document.xml><?xml version="1.0" encoding="utf-8"?>
-<w:glossaryDocument xmlns:w14="http://schemas.microsoft.com/office/word/2010/wordml" xmlns:w="http://schemas.openxmlformats.org/wordprocessingml/2006/main">
-  <w:docParts>
-    <w:docPart>
-      <w:docPartPr>
-        <w:name w:val="DefaultPlaceholder_1081868574"/>
-        <w:category>
-          <w:name w:val="General"/>
-          <w:gallery w:val="placeholder"/>
-        </w:category>
-        <w:types>
-          <w:type w:val="bbPlcHdr"/>
-        </w:types>
-        <w:behaviors>
-          <w:behavior w:val="content"/>
-        </w:behaviors>
-        <w:guid w:val="{3cf32554-f84b-42c5-abb5-27477146f2ac}"/>
-      </w:docPartPr>
-      <w:docPartBody>
-        <w:p>
-          <w:r>
-            <w:rPr>
-              <w:rStyle w:val="PlaceholderText"/>
-            </w:rPr>
-            <w:t/>
-          </w:r>
-        </w:p>
-      </w:docPartBody>
-    </w:docPart>
-  </w:docParts>
-</w:glossaryDocument>
 </file>
 
 <file path=word/theme/theme1.xml><?xml version="1.0" encoding="utf-8"?>
@@ -7379,26 +7433,89 @@
 </file>
 
 <file path=customXml/item1.xml><?xml version="1.0" encoding="utf-8"?>
-<?mso-contentType ?>
-<p:Policy xmlns:p="office.server.policy" id="" local="true">
-  <p:Name>Document</p:Name>
-  <p:Description/>
-  <p:Statement/>
-  <p:PolicyItems>
-    <p:PolicyItem featureId="Microsoft.Office.RecordsManagement.PolicyFeatures.PolicyLabel" staticId="0x010100AD33A531B3A8F942B83559EDD14C1669|801092262" UniqueId="be708486-24fb-4c6d-8252-5a5c989258ad">
-      <p:Name>Labels</p:Name>
-      <p:Description>Generates labels that can be inserted in Microsoft Office documents to ensure that document properties or other important information are included when documents are printed. Labels can also be used to search for documents.</p:Description>
-      <p:CustomData>
-        <label>
-          <segment type="metadata">_UIVersionString</segment>
-        </label>
-      </p:CustomData>
-    </p:PolicyItem>
-  </p:PolicyItems>
-</p:Policy>
+<p:properties xmlns:p="http://schemas.microsoft.com/office/2006/metadata/properties" xmlns:xsi="http://www.w3.org/2001/XMLSchema-instance" xmlns:pc="http://schemas.microsoft.com/office/infopath/2007/PartnerControls">
+  <documentManagement>
+    <Previous_x0020_Document_x0020_State xmlns="1c07d8c7-c900-4f17-8efa-882eb357c716">Waiting for Metadata Input</Previous_x0020_Document_x0020_State>
+    <Assessment_x0020_Instrument_x0020_Identifier xmlns="1c07d8c7-c900-4f17-8efa-882eb357c716">Assignment 2 Update and secure the API</Assessment_x0020_Instrument_x0020_Identifier>
+    <Metadata_x0020_Completed xmlns="1c07d8c7-c900-4f17-8efa-882eb357c716">true</Metadata_x0020_Completed>
+    <Quality_x0020_Checker xmlns="1c07d8c7-c900-4f17-8efa-882eb357c716">
+      <UserInfo>
+        <DisplayName>Julie Ruiz</DisplayName>
+        <AccountId>107</AccountId>
+        <AccountType/>
+      </UserInfo>
+    </Quality_x0020_Checker>
+    <UOC_x0020_Code xmlns="1c07d8c7-c900-4f17-8efa-882eb357c716">ICTPRG553</UOC_x0020_Code>
+    <Developer xmlns="1c07d8c7-c900-4f17-8efa-882eb357c716">
+      <UserInfo>
+        <DisplayName>Alexander Worrall</DisplayName>
+        <AccountId>97</AccountId>
+        <AccountType/>
+      </UserInfo>
+    </Developer>
+    <BU_x0020_Code xmlns="3b32f6f0-ddcd-4e66-a0c8-12c7c6b50ecf">BARTS</BU_x0020_Code>
+    <_dlc_DocIdPersistId xmlns="3b32f6f0-ddcd-4e66-a0c8-12c7c6b50ecf" xsi:nil="true"/>
+    <Change_x0020_Type xmlns="1c07d8c7-c900-4f17-8efa-882eb357c716">Major Change</Change_x0020_Type>
+    <Document_x0020_Type xmlns="1c07d8c7-c900-4f17-8efa-882eb357c716">ASI - Assessment - Student Instruction</Document_x0020_Type>
+    <Peer_x0020_Reviewer xmlns="1c07d8c7-c900-4f17-8efa-882eb357c716">
+      <UserInfo>
+        <DisplayName>Santi Ruiz</DisplayName>
+        <AccountId>11</AccountId>
+        <AccountType/>
+      </UserInfo>
+    </Peer_x0020_Reviewer>
+    <Activity_x0020_Code xmlns="3b32f6f0-ddcd-4e66-a0c8-12c7c6b50ecf">KJ</Activity_x0020_Code>
+    <Outcome_x0020_For_x0020_Current_x0020_State xmlns="1c07d8c7-c900-4f17-8efa-882eb357c716">Waiting for Release</Outcome_x0020_For_x0020_Current_x0020_State>
+    <Release_x0020_Date xmlns="1c07d8c7-c900-4f17-8efa-882eb357c716" xsi:nil="true"/>
+    <_dlc_DocIdUrl xmlns="3b32f6f0-ddcd-4e66-a0c8-12c7c6b50ecf">
+      <Url xsi:nil="true"/>
+      <Description xsi:nil="true"/>
+    </_dlc_DocIdUrl>
+    <_dlc_DocId xmlns="3b32f6f0-ddcd-4e66-a0c8-12c7c6b50ecf" xsi:nil="true"/>
+    <Approver xmlns="1c07d8c7-c900-4f17-8efa-882eb357c716">
+      <UserInfo>
+        <DisplayName>Nigel Blake</DisplayName>
+        <AccountId>716</AccountId>
+        <AccountType/>
+      </UserInfo>
+    </Approver>
+    <UOC_x0020_Title xmlns="1c07d8c7-c900-4f17-8efa-882eb357c716">Contribute to cyber security risk management</UOC_x0020_Title>
+    <Development_x0020_Completed xmlns="1c07d8c7-c900-4f17-8efa-882eb357c716">true</Development_x0020_Completed>
+    <SharedWithUsers xmlns="3b32f6f0-ddcd-4e66-a0c8-12c7c6b50ecf">
+      <UserInfo>
+        <DisplayName/>
+        <AccountId xsi:nil="true"/>
+        <AccountType/>
+      </UserInfo>
+    </SharedWithUsers>
+    <TaxCatchAll xmlns="3b32f6f0-ddcd-4e66-a0c8-12c7c6b50ecf" xsi:nil="true"/>
+    <Current_x0020_Version xmlns="b6bdf438-5d47-484a-a861-ca21256032dd">1</Current_x0020_Version>
+    <DateOfCurrentRelease xmlns="b6bdf438-5d47-484a-a861-ca21256032dd">2022-07-04T14:30:00+00:00</DateOfCurrentRelease>
+    <Document_x0020_State xmlns="b6bdf438-5d47-484a-a861-ca21256032dd">Developer Work Completed</Document_x0020_State>
+    <Release_x0020_Version xmlns="b6bdf438-5d47-484a-a861-ca21256032dd">1.0</Release_x0020_Version>
+    <lcf76f155ced4ddcb4097134ff3c332f xmlns="b6bdf438-5d47-484a-a861-ca21256032dd">
+      <Terms xmlns="http://schemas.microsoft.com/office/infopath/2007/PartnerControls"/>
+    </lcf76f155ced4ddcb4097134ff3c332f>
+    <File_x0020_Updated xmlns="b6bdf438-5d47-484a-a861-ca21256032dd">false</File_x0020_Updated>
+  </documentManagement>
+</p:properties>
 </file>
 
 <file path=customXml/item2.xml><?xml version="1.0" encoding="utf-8"?>
+<?mso-contentType ?>
+<FormTemplates xmlns="http://schemas.microsoft.com/sharepoint/v3/contenttype/forms">
+  <Display>DocumentLibraryForm</Display>
+  <Edit>DocumentLibraryForm</Edit>
+  <New>DocumentLibraryForm</New>
+</FormTemplates>
+</file>
+
+<file path=customXml/item3.xml><?xml version="1.0" encoding="utf-8"?>
+<?mso-contentType ?>
+<spe:Receivers xmlns:spe="http://schemas.microsoft.com/sharepoint/events"/>
+</file>
+
+<file path=customXml/item4.xml><?xml version="1.0" encoding="utf-8"?>
 <ct:contentTypeSchema xmlns:ct="http://schemas.microsoft.com/office/2006/metadata/contentType" xmlns:ma="http://schemas.microsoft.com/office/2006/metadata/properties/metaAttributes" ct:_="" ma:_="" ma:contentTypeName="Document" ma:contentTypeID="0x0101009740B9952F1C0A4DBB8184C3ACC36467" ma:contentTypeVersion="111" ma:contentTypeDescription="Create a new document." ma:contentTypeScope="" ma:versionID="043a2c05fe4f917b4f3d275d47baafdf">
   <xsd:schema xmlns:xsd="http://www.w3.org/2001/XMLSchema" xmlns:xs="http://www.w3.org/2001/XMLSchema" xmlns:p="http://schemas.microsoft.com/office/2006/metadata/properties" xmlns:ns2="1c07d8c7-c900-4f17-8efa-882eb357c716" xmlns:ns3="3b32f6f0-ddcd-4e66-a0c8-12c7c6b50ecf" xmlns:ns4="b6bdf438-5d47-484a-a861-ca21256032dd" targetNamespace="http://schemas.microsoft.com/office/2006/metadata/properties" ma:root="true" ma:fieldsID="f9c231b6515b452afd853de9c30fb64a" ns2:_="" ns3:_="" ns4:_="">
     <xsd:import namespace="1c07d8c7-c900-4f17-8efa-882eb357c716"/>
@@ -7898,99 +8015,24 @@
 </ct:contentTypeSchema>
 </file>
 
-<file path=customXml/item3.xml><?xml version="1.0" encoding="utf-8"?>
-<?mso-contentType ?>
-<spe:Receivers xmlns:spe="http://schemas.microsoft.com/sharepoint/events"/>
-</file>
-
-<file path=customXml/item4.xml><?xml version="1.0" encoding="utf-8"?>
-<?mso-contentType ?>
-<FormTemplates xmlns="http://schemas.microsoft.com/sharepoint/v3/contenttype/forms">
-  <Display>DocumentLibraryForm</Display>
-  <Edit>DocumentLibraryForm</Edit>
-  <New>DocumentLibraryForm</New>
-</FormTemplates>
-</file>
-
-<file path=customXml/item5.xml><?xml version="1.0" encoding="utf-8"?>
-<p:properties xmlns:p="http://schemas.microsoft.com/office/2006/metadata/properties" xmlns:xsi="http://www.w3.org/2001/XMLSchema-instance" xmlns:pc="http://schemas.microsoft.com/office/infopath/2007/PartnerControls">
-  <documentManagement>
-    <Previous_x0020_Document_x0020_State xmlns="1c07d8c7-c900-4f17-8efa-882eb357c716">Waiting for Metadata Input</Previous_x0020_Document_x0020_State>
-    <Assessment_x0020_Instrument_x0020_Identifier xmlns="1c07d8c7-c900-4f17-8efa-882eb357c716">Assignment 2 Update and secure the API</Assessment_x0020_Instrument_x0020_Identifier>
-    <Metadata_x0020_Completed xmlns="1c07d8c7-c900-4f17-8efa-882eb357c716">true</Metadata_x0020_Completed>
-    <Quality_x0020_Checker xmlns="1c07d8c7-c900-4f17-8efa-882eb357c716">
-      <UserInfo>
-        <DisplayName>Julie Ruiz</DisplayName>
-        <AccountId>107</AccountId>
-        <AccountType/>
-      </UserInfo>
-    </Quality_x0020_Checker>
-    <UOC_x0020_Code xmlns="1c07d8c7-c900-4f17-8efa-882eb357c716">ICTPRG553</UOC_x0020_Code>
-    <Developer xmlns="1c07d8c7-c900-4f17-8efa-882eb357c716">
-      <UserInfo>
-        <DisplayName>Alexander Worrall</DisplayName>
-        <AccountId>97</AccountId>
-        <AccountType/>
-      </UserInfo>
-    </Developer>
-    <BU_x0020_Code xmlns="3b32f6f0-ddcd-4e66-a0c8-12c7c6b50ecf">BARTS</BU_x0020_Code>
-    <_dlc_DocIdPersistId xmlns="3b32f6f0-ddcd-4e66-a0c8-12c7c6b50ecf" xsi:nil="true"/>
-    <Change_x0020_Type xmlns="1c07d8c7-c900-4f17-8efa-882eb357c716">Major Change</Change_x0020_Type>
-    <Document_x0020_Type xmlns="1c07d8c7-c900-4f17-8efa-882eb357c716">ASI - Assessment - Student Instruction</Document_x0020_Type>
-    <Peer_x0020_Reviewer xmlns="1c07d8c7-c900-4f17-8efa-882eb357c716">
-      <UserInfo>
-        <DisplayName>Santi Ruiz</DisplayName>
-        <AccountId>11</AccountId>
-        <AccountType/>
-      </UserInfo>
-    </Peer_x0020_Reviewer>
-    <Activity_x0020_Code xmlns="3b32f6f0-ddcd-4e66-a0c8-12c7c6b50ecf">KJ</Activity_x0020_Code>
-    <Outcome_x0020_For_x0020_Current_x0020_State xmlns="1c07d8c7-c900-4f17-8efa-882eb357c716">Waiting for Release</Outcome_x0020_For_x0020_Current_x0020_State>
-    <Release_x0020_Date xmlns="1c07d8c7-c900-4f17-8efa-882eb357c716" xsi:nil="true"/>
-    <_dlc_DocIdUrl xmlns="3b32f6f0-ddcd-4e66-a0c8-12c7c6b50ecf">
-      <Url xsi:nil="true"/>
-      <Description xsi:nil="true"/>
-    </_dlc_DocIdUrl>
-    <_dlc_DocId xmlns="3b32f6f0-ddcd-4e66-a0c8-12c7c6b50ecf" xsi:nil="true"/>
-    <Approver xmlns="1c07d8c7-c900-4f17-8efa-882eb357c716">
-      <UserInfo>
-        <DisplayName>Nigel Blake</DisplayName>
-        <AccountId>716</AccountId>
-        <AccountType/>
-      </UserInfo>
-    </Approver>
-    <UOC_x0020_Title xmlns="1c07d8c7-c900-4f17-8efa-882eb357c716">Contribute to cyber security risk management</UOC_x0020_Title>
-    <Development_x0020_Completed xmlns="1c07d8c7-c900-4f17-8efa-882eb357c716">true</Development_x0020_Completed>
-    <SharedWithUsers xmlns="3b32f6f0-ddcd-4e66-a0c8-12c7c6b50ecf">
-      <UserInfo>
-        <DisplayName/>
-        <AccountId xsi:nil="true"/>
-        <AccountType/>
-      </UserInfo>
-    </SharedWithUsers>
-    <TaxCatchAll xmlns="3b32f6f0-ddcd-4e66-a0c8-12c7c6b50ecf" xsi:nil="true"/>
-    <Current_x0020_Version xmlns="b6bdf438-5d47-484a-a861-ca21256032dd">1</Current_x0020_Version>
-    <DateOfCurrentRelease xmlns="b6bdf438-5d47-484a-a861-ca21256032dd">2022-07-04T14:30:00+00:00</DateOfCurrentRelease>
-    <Document_x0020_State xmlns="b6bdf438-5d47-484a-a861-ca21256032dd">Developer Work Completed</Document_x0020_State>
-    <Release_x0020_Version xmlns="b6bdf438-5d47-484a-a861-ca21256032dd">1.0</Release_x0020_Version>
-    <lcf76f155ced4ddcb4097134ff3c332f xmlns="b6bdf438-5d47-484a-a861-ca21256032dd">
-      <Terms xmlns="http://schemas.microsoft.com/office/infopath/2007/PartnerControls"/>
-    </lcf76f155ced4ddcb4097134ff3c332f>
-    <File_x0020_Updated xmlns="b6bdf438-5d47-484a-a861-ca21256032dd">false</File_x0020_Updated>
-  </documentManagement>
-</p:properties>
-</file>
-
 <file path=customXml/itemProps1.xml><?xml version="1.0" encoding="utf-8"?>
-<ds:datastoreItem xmlns:ds="http://schemas.openxmlformats.org/officeDocument/2006/customXml" ds:itemID="{665F610E-D92C-4DAE-AC9D-38F023498FA3}">
+<ds:datastoreItem xmlns:ds="http://schemas.openxmlformats.org/officeDocument/2006/customXml" ds:itemID="{3161C4C3-DC6E-4E5E-9EC7-6A5AD233A365}">
   <ds:schemaRefs>
-    <ds:schemaRef ds:uri="office.server.policy"/>
+    <ds:schemaRef ds:uri="http://schemas.microsoft.com/office/2006/metadata/properties"/>
+    <ds:schemaRef ds:uri="http://schemas.microsoft.com/office/infopath/2007/PartnerControls"/>
+    <ds:schemaRef ds:uri="1c07d8c7-c900-4f17-8efa-882eb357c716"/>
+    <ds:schemaRef ds:uri="3b32f6f0-ddcd-4e66-a0c8-12c7c6b50ecf"/>
+    <ds:schemaRef ds:uri="b6bdf438-5d47-484a-a861-ca21256032dd"/>
   </ds:schemaRefs>
 </ds:datastoreItem>
 </file>
 
 <file path=customXml/itemProps2.xml><?xml version="1.0" encoding="utf-8"?>
-<ds:datastoreItem xmlns:ds="http://schemas.openxmlformats.org/officeDocument/2006/customXml" ds:itemID="{A8F5E9DD-F687-4490-9B09-74410566D447}"/>
+<ds:datastoreItem xmlns:ds="http://schemas.openxmlformats.org/officeDocument/2006/customXml" ds:itemID="{5EE328BE-12BF-451E-9C96-9512579BFC3A}">
+  <ds:schemaRefs>
+    <ds:schemaRef ds:uri="http://schemas.microsoft.com/sharepoint/v3/contenttype/forms"/>
+  </ds:schemaRefs>
+</ds:datastoreItem>
 </file>
 
 <file path=customXml/itemProps3.xml><?xml version="1.0" encoding="utf-8"?>
@@ -8002,29 +8044,21 @@
 </file>
 
 <file path=customXml/itemProps4.xml><?xml version="1.0" encoding="utf-8"?>
-<ds:datastoreItem xmlns:ds="http://schemas.openxmlformats.org/officeDocument/2006/customXml" ds:itemID="{5EE328BE-12BF-451E-9C96-9512579BFC3A}">
+<ds:datastoreItem xmlns:ds="http://schemas.openxmlformats.org/officeDocument/2006/customXml" ds:itemID="{A8F5E9DD-F687-4490-9B09-74410566D447}">
   <ds:schemaRefs>
-    <ds:schemaRef ds:uri="http://schemas.microsoft.com/sharepoint/v3/contenttype/forms"/>
-  </ds:schemaRefs>
-</ds:datastoreItem>
-</file>
-
-<file path=customXml/itemProps5.xml><?xml version="1.0" encoding="utf-8"?>
-<ds:datastoreItem xmlns:ds="http://schemas.openxmlformats.org/officeDocument/2006/customXml" ds:itemID="{3161C4C3-DC6E-4E5E-9EC7-6A5AD233A365}">
-  <ds:schemaRefs>
-    <ds:schemaRef ds:uri="http://purl.org/dc/dcmitype/"/>
+    <ds:schemaRef ds:uri="http://schemas.microsoft.com/office/2006/metadata/contentType"/>
+    <ds:schemaRef ds:uri="http://schemas.microsoft.com/office/2006/metadata/properties/metaAttributes"/>
+    <ds:schemaRef ds:uri="http://www.w3.org/2001/XMLSchema"/>
+    <ds:schemaRef ds:uri="http://schemas.microsoft.com/office/2006/metadata/properties"/>
+    <ds:schemaRef ds:uri="1c07d8c7-c900-4f17-8efa-882eb357c716"/>
+    <ds:schemaRef ds:uri="3b32f6f0-ddcd-4e66-a0c8-12c7c6b50ecf"/>
+    <ds:schemaRef ds:uri="b6bdf438-5d47-484a-a861-ca21256032dd"/>
     <ds:schemaRef ds:uri="http://schemas.microsoft.com/office/2006/documentManagement/types"/>
+    <ds:schemaRef ds:uri="http://schemas.microsoft.com/office/infopath/2007/PartnerControls"/>
+    <ds:schemaRef ds:uri="http://schemas.openxmlformats.org/package/2006/metadata/core-properties"/>
     <ds:schemaRef ds:uri="http://purl.org/dc/elements/1.1/"/>
     <ds:schemaRef ds:uri="http://purl.org/dc/terms/"/>
-    <ds:schemaRef ds:uri="http://schemas.microsoft.com/office/infopath/2007/PartnerControls"/>
-    <ds:schemaRef ds:uri="http://schemas.microsoft.com/office/2006/metadata/properties"/>
-    <ds:schemaRef ds:uri="http://schemas.openxmlformats.org/package/2006/metadata/core-properties"/>
-    <ds:schemaRef ds:uri="11fed03a-fcb9-4ce9-ad2d-79a8ab16551b"/>
-    <ds:schemaRef ds:uri="1c07d8c7-c900-4f17-8efa-882eb357c716"/>
-    <ds:schemaRef ds:uri="http://schemas.microsoft.com/sharepoint/v4"/>
-    <ds:schemaRef ds:uri="http://schemas.microsoft.com/sharepoint/v3"/>
-    <ds:schemaRef ds:uri="3b32f6f0-ddcd-4e66-a0c8-12c7c6b50ecf"/>
-    <ds:schemaRef ds:uri="http://www.w3.org/XML/1998/namespace"/>
+    <ds:schemaRef ds:uri="http://schemas.microsoft.com/internal/obd"/>
   </ds:schemaRefs>
 </ds:datastoreItem>
 </file>
</xml_diff>